<commit_message>
Version 0.2 - Cover page completa
</commit_message>
<xml_diff>
--- a/output/WorkOrder_Labels.docx
+++ b/output/WorkOrder_Labels.docx
@@ -20,6 +20,7 @@
           <w:p/>
           <w:p>
             <w:pPr>
+              <w:spacing w:after="0" w:line="240" w:lineRule="auto"/>
               <w:jc w:val="center"/>
             </w:pPr>
             <w:r>
@@ -28,20 +29,21 @@
                 <w:b/>
                 <w:sz w:val="24"/>
               </w:rPr>
-              <w:t>COVER PAGE</w:t>
+              <w:t>LOT NUMBER</w:t>
             </w:r>
           </w:p>
           <w:p>
             <w:pPr>
+              <w:spacing w:after="0" w:line="240" w:lineRule="auto"/>
               <w:jc w:val="center"/>
             </w:pPr>
             <w:r>
               <w:rPr>
                 <w:rFonts w:ascii="Arial" w:hAnsi="Arial"/>
                 <w:b/>
-                <w:sz w:val="28"/>
+                <w:sz w:val="48"/>
               </w:rPr>
-              <w:t>LOT # 08807</w:t>
+              <w:t>08807</w:t>
             </w:r>
           </w:p>
         </w:tc>
@@ -53,56 +55,34 @@
           <w:p/>
           <w:p>
             <w:pPr>
+              <w:spacing w:after="0" w:line="240" w:lineRule="auto"/>
               <w:jc w:val="center"/>
             </w:pPr>
             <w:r>
               <w:rPr>
-                <w:rFonts w:ascii="Calibri" w:hAnsi="Calibri"/>
+                <w:rFonts w:ascii="Arial" w:hAnsi="Arial"/>
                 <w:b/>
-                <w:sz w:val="60"/>
+                <w:sz w:val="48"/>
               </w:rPr>
-              <w:t>WO # 146963</w:t>
+              <w:t>12X17X36 R6</w:t>
             </w:r>
           </w:p>
           <w:p>
             <w:pPr>
+              <w:spacing w:after="0" w:line="240" w:lineRule="auto"/>
               <w:jc w:val="center"/>
             </w:pPr>
             <w:r>
               <w:rPr>
-                <w:rFonts w:ascii="Calibri" w:hAnsi="Calibri"/>
+                <w:rFonts w:ascii="Arial" w:hAnsi="Arial"/>
                 <w:sz w:val="36"/>
               </w:rPr>
-              <w:t>RAW / END CAP</w:t>
+              <w:t>PLENUM BOXED RAW/END CAP</w:t>
             </w:r>
           </w:p>
           <w:p>
             <w:pPr>
-              <w:jc w:val="center"/>
-            </w:pPr>
-            <w:r>
-              <w:rPr>
-                <w:rFonts w:ascii="Calibri" w:hAnsi="Calibri"/>
-                <w:sz w:val="48"/>
-              </w:rPr>
-              <w:t>TAG: PLENUM</w:t>
-            </w:r>
-          </w:p>
-          <w:p>
-            <w:pPr>
-              <w:jc w:val="center"/>
-            </w:pPr>
-            <w:r>
-              <w:rPr>
-                <w:rFonts w:ascii="Calibri" w:hAnsi="Calibri"/>
-                <w:b/>
-                <w:sz w:val="36"/>
-              </w:rPr>
-              <w:t>QTY: 12</w:t>
-            </w:r>
-          </w:p>
-          <w:p>
-            <w:pPr>
+              <w:spacing w:before="40" w:after="40"/>
               <w:jc w:val="center"/>
             </w:pPr>
             <w:r>
@@ -110,8 +90,8 @@
                 <w:noProof/>
               </w:rPr>
               <w:drawing>
-                <wp:inline distT="0" distB="0" distL="0" distR="0" wp14:anchorId="73EECF40" wp14:editId="2B91D192">
-                  <wp:extent cx="1371600" cy="897308"/>
+                <wp:inline distT="0" distB="0" distL="0" distR="0" wp14:anchorId="6E425D53" wp14:editId="03033576">
+                  <wp:extent cx="1554480" cy="818147"/>
                   <wp:effectExtent l="0" t="0" r="0" b="0"/>
                   <wp:docPr id="1" name="Picture 1"/>
                   <wp:cNvGraphicFramePr>
@@ -121,7 +101,7 @@
                     <a:graphicData uri="http://schemas.openxmlformats.org/drawingml/2006/picture">
                       <pic:pic xmlns:pic="http://schemas.openxmlformats.org/drawingml/2006/picture">
                         <pic:nvPicPr>
-                          <pic:cNvPr id="0" name="barcode_14X20X36_R6.png"/>
+                          <pic:cNvPr id="0" name="barcode_P121736-R6-1-0BX.png"/>
                           <pic:cNvPicPr/>
                         </pic:nvPicPr>
                         <pic:blipFill>
@@ -133,7 +113,7 @@
                         <pic:spPr>
                           <a:xfrm>
                             <a:off x="0" y="0"/>
-                            <a:ext cx="1371600" cy="897308"/>
+                            <a:ext cx="1554480" cy="818147"/>
                           </a:xfrm>
                           <a:prstGeom prst="rect">
                             <a:avLst/>
@@ -144,6 +124,45 @@
                   </a:graphic>
                 </wp:inline>
               </w:drawing>
+            </w:r>
+          </w:p>
+          <w:p>
+            <w:pPr>
+              <w:spacing w:after="0" w:line="240" w:lineRule="auto"/>
+              <w:jc w:val="center"/>
+            </w:pPr>
+            <w:r>
+              <w:rPr>
+                <w:rFonts w:ascii="Arial" w:hAnsi="Arial"/>
+                <w:sz w:val="24"/>
+              </w:rPr>
+              <w:t>WO 16427</w:t>
+            </w:r>
+          </w:p>
+          <w:p>
+            <w:pPr>
+              <w:spacing w:after="0" w:line="240" w:lineRule="auto"/>
+              <w:jc w:val="center"/>
+            </w:pPr>
+            <w:r>
+              <w:rPr>
+                <w:rFonts w:ascii="Arial" w:hAnsi="Arial"/>
+                <w:sz w:val="24"/>
+              </w:rPr>
+              <w:t>LOT 08807</w:t>
+            </w:r>
+          </w:p>
+          <w:p>
+            <w:pPr>
+              <w:spacing w:after="0" w:line="240" w:lineRule="auto"/>
+              <w:jc w:val="center"/>
+            </w:pPr>
+            <w:r>
+              <w:rPr>
+                <w:rFonts w:ascii="Arial" w:hAnsi="Arial"/>
+                <w:sz w:val="24"/>
+              </w:rPr>
+              <w:t>QTY 12</w:t>
             </w:r>
           </w:p>
         </w:tc>
@@ -157,56 +176,34 @@
           <w:p/>
           <w:p>
             <w:pPr>
+              <w:spacing w:after="0" w:line="240" w:lineRule="auto"/>
               <w:jc w:val="center"/>
             </w:pPr>
             <w:r>
               <w:rPr>
-                <w:rFonts w:ascii="Calibri" w:hAnsi="Calibri"/>
+                <w:rFonts w:ascii="Arial" w:hAnsi="Arial"/>
                 <w:b/>
-                <w:sz w:val="60"/>
+                <w:sz w:val="48"/>
               </w:rPr>
-              <w:t>WO # 146965</w:t>
+              <w:t>14X20X36 R6</w:t>
             </w:r>
           </w:p>
           <w:p>
             <w:pPr>
+              <w:spacing w:after="0" w:line="240" w:lineRule="auto"/>
               <w:jc w:val="center"/>
             </w:pPr>
             <w:r>
               <w:rPr>
-                <w:rFonts w:ascii="Calibri" w:hAnsi="Calibri"/>
+                <w:rFonts w:ascii="Arial" w:hAnsi="Arial"/>
                 <w:sz w:val="36"/>
               </w:rPr>
-              <w:t>DUAL END CAP</w:t>
+              <w:t>PLENUM BOXED RAW/END CAP</w:t>
             </w:r>
           </w:p>
           <w:p>
             <w:pPr>
-              <w:jc w:val="center"/>
-            </w:pPr>
-            <w:r>
-              <w:rPr>
-                <w:rFonts w:ascii="Calibri" w:hAnsi="Calibri"/>
-                <w:sz w:val="48"/>
-              </w:rPr>
-              <w:t>TAG: PLENUM</w:t>
-            </w:r>
-          </w:p>
-          <w:p>
-            <w:pPr>
-              <w:jc w:val="center"/>
-            </w:pPr>
-            <w:r>
-              <w:rPr>
-                <w:rFonts w:ascii="Calibri" w:hAnsi="Calibri"/>
-                <w:b/>
-                <w:sz w:val="36"/>
-              </w:rPr>
-              <w:t>QTY: 24</w:t>
-            </w:r>
-          </w:p>
-          <w:p>
-            <w:pPr>
+              <w:spacing w:before="40" w:after="40"/>
               <w:jc w:val="center"/>
             </w:pPr>
             <w:r>
@@ -214,8 +211,8 @@
                 <w:noProof/>
               </w:rPr>
               <w:drawing>
-                <wp:inline distT="0" distB="0" distL="0" distR="0" wp14:anchorId="1421A9AE" wp14:editId="6A77314E">
-                  <wp:extent cx="1371600" cy="897308"/>
+                <wp:inline distT="0" distB="0" distL="0" distR="0" wp14:anchorId="2D26B088" wp14:editId="404F21E2">
+                  <wp:extent cx="1554480" cy="818147"/>
                   <wp:effectExtent l="0" t="0" r="0" b="0"/>
                   <wp:docPr id="2" name="Picture 2"/>
                   <wp:cNvGraphicFramePr>
@@ -225,7 +222,7 @@
                     <a:graphicData uri="http://schemas.openxmlformats.org/drawingml/2006/picture">
                       <pic:pic xmlns:pic="http://schemas.openxmlformats.org/drawingml/2006/picture">
                         <pic:nvPicPr>
-                          <pic:cNvPr id="0" name="barcode_18X18X36_R6.png"/>
+                          <pic:cNvPr id="0" name="barcode_P142036-R6-1-0BX.png"/>
                           <pic:cNvPicPr/>
                         </pic:nvPicPr>
                         <pic:blipFill>
@@ -237,7 +234,7 @@
                         <pic:spPr>
                           <a:xfrm>
                             <a:off x="0" y="0"/>
-                            <a:ext cx="1371600" cy="897308"/>
+                            <a:ext cx="1554480" cy="818147"/>
                           </a:xfrm>
                           <a:prstGeom prst="rect">
                             <a:avLst/>
@@ -250,6 +247,45 @@
               </w:drawing>
             </w:r>
           </w:p>
+          <w:p>
+            <w:pPr>
+              <w:spacing w:after="0" w:line="240" w:lineRule="auto"/>
+              <w:jc w:val="center"/>
+            </w:pPr>
+            <w:r>
+              <w:rPr>
+                <w:rFonts w:ascii="Arial" w:hAnsi="Arial"/>
+                <w:sz w:val="24"/>
+              </w:rPr>
+              <w:t>WO 16428</w:t>
+            </w:r>
+          </w:p>
+          <w:p>
+            <w:pPr>
+              <w:spacing w:after="0" w:line="240" w:lineRule="auto"/>
+              <w:jc w:val="center"/>
+            </w:pPr>
+            <w:r>
+              <w:rPr>
+                <w:rFonts w:ascii="Arial" w:hAnsi="Arial"/>
+                <w:sz w:val="24"/>
+              </w:rPr>
+              <w:t>LOT 08807</w:t>
+            </w:r>
+          </w:p>
+          <w:p>
+            <w:pPr>
+              <w:spacing w:after="0" w:line="240" w:lineRule="auto"/>
+              <w:jc w:val="center"/>
+            </w:pPr>
+            <w:r>
+              <w:rPr>
+                <w:rFonts w:ascii="Arial" w:hAnsi="Arial"/>
+                <w:sz w:val="24"/>
+              </w:rPr>
+              <w:t>QTY 8</w:t>
+            </w:r>
+          </w:p>
         </w:tc>
         <w:tc>
           <w:tcPr>
@@ -259,56 +295,34 @@
           <w:p/>
           <w:p>
             <w:pPr>
+              <w:spacing w:after="0" w:line="240" w:lineRule="auto"/>
               <w:jc w:val="center"/>
             </w:pPr>
             <w:r>
               <w:rPr>
-                <w:rFonts w:ascii="Calibri" w:hAnsi="Calibri"/>
+                <w:rFonts w:ascii="Arial" w:hAnsi="Arial"/>
                 <w:b/>
-                <w:sz w:val="60"/>
+                <w:sz w:val="48"/>
               </w:rPr>
-              <w:t>WO # 146964</w:t>
+              <w:t>18X18X36 R6</w:t>
             </w:r>
           </w:p>
           <w:p>
             <w:pPr>
+              <w:spacing w:after="0" w:line="240" w:lineRule="auto"/>
               <w:jc w:val="center"/>
             </w:pPr>
             <w:r>
               <w:rPr>
-                <w:rFonts w:ascii="Calibri" w:hAnsi="Calibri"/>
+                <w:rFonts w:ascii="Arial" w:hAnsi="Arial"/>
                 <w:sz w:val="36"/>
               </w:rPr>
-              <w:t>RAW / END CAP</w:t>
+              <w:t>PLENUM BOXED DUAL END CAP</w:t>
             </w:r>
           </w:p>
           <w:p>
             <w:pPr>
-              <w:jc w:val="center"/>
-            </w:pPr>
-            <w:r>
-              <w:rPr>
-                <w:rFonts w:ascii="Calibri" w:hAnsi="Calibri"/>
-                <w:sz w:val="48"/>
-              </w:rPr>
-              <w:t>TAG: PLENUM</w:t>
-            </w:r>
-          </w:p>
-          <w:p>
-            <w:pPr>
-              <w:jc w:val="center"/>
-            </w:pPr>
-            <w:r>
-              <w:rPr>
-                <w:rFonts w:ascii="Calibri" w:hAnsi="Calibri"/>
-                <w:b/>
-                <w:sz w:val="36"/>
-              </w:rPr>
-              <w:t>QTY: 10</w:t>
-            </w:r>
-          </w:p>
-          <w:p>
-            <w:pPr>
+              <w:spacing w:before="40" w:after="40"/>
               <w:jc w:val="center"/>
             </w:pPr>
             <w:r>
@@ -316,8 +330,8 @@
                 <w:noProof/>
               </w:rPr>
               <w:drawing>
-                <wp:inline distT="0" distB="0" distL="0" distR="0" wp14:anchorId="79AB66E8" wp14:editId="3F97CFDD">
-                  <wp:extent cx="1371600" cy="897308"/>
+                <wp:inline distT="0" distB="0" distL="0" distR="0" wp14:anchorId="36D3A8BA" wp14:editId="70FCC84D">
+                  <wp:extent cx="1554480" cy="818147"/>
                   <wp:effectExtent l="0" t="0" r="0" b="0"/>
                   <wp:docPr id="3" name="Picture 3"/>
                   <wp:cNvGraphicFramePr>
@@ -327,7 +341,7 @@
                     <a:graphicData uri="http://schemas.openxmlformats.org/drawingml/2006/picture">
                       <pic:pic xmlns:pic="http://schemas.openxmlformats.org/drawingml/2006/picture">
                         <pic:nvPicPr>
-                          <pic:cNvPr id="0" name="barcode_16X20X36_R6.png"/>
+                          <pic:cNvPr id="0" name="barcode_P181836-R6-1-0BX.png"/>
                           <pic:cNvPicPr/>
                         </pic:nvPicPr>
                         <pic:blipFill>
@@ -339,7 +353,7 @@
                         <pic:spPr>
                           <a:xfrm>
                             <a:off x="0" y="0"/>
-                            <a:ext cx="1371600" cy="897308"/>
+                            <a:ext cx="1554480" cy="818147"/>
                           </a:xfrm>
                           <a:prstGeom prst="rect">
                             <a:avLst/>
@@ -350,6 +364,45 @@
                   </a:graphic>
                 </wp:inline>
               </w:drawing>
+            </w:r>
+          </w:p>
+          <w:p>
+            <w:pPr>
+              <w:spacing w:after="0" w:line="240" w:lineRule="auto"/>
+              <w:jc w:val="center"/>
+            </w:pPr>
+            <w:r>
+              <w:rPr>
+                <w:rFonts w:ascii="Arial" w:hAnsi="Arial"/>
+                <w:sz w:val="24"/>
+              </w:rPr>
+              <w:t>WO 16429</w:t>
+            </w:r>
+          </w:p>
+          <w:p>
+            <w:pPr>
+              <w:spacing w:after="0" w:line="240" w:lineRule="auto"/>
+              <w:jc w:val="center"/>
+            </w:pPr>
+            <w:r>
+              <w:rPr>
+                <w:rFonts w:ascii="Arial" w:hAnsi="Arial"/>
+                <w:sz w:val="24"/>
+              </w:rPr>
+              <w:t>LOT 08807</w:t>
+            </w:r>
+          </w:p>
+          <w:p>
+            <w:pPr>
+              <w:spacing w:after="0" w:line="240" w:lineRule="auto"/>
+              <w:jc w:val="center"/>
+            </w:pPr>
+            <w:r>
+              <w:rPr>
+                <w:rFonts w:ascii="Arial" w:hAnsi="Arial"/>
+                <w:sz w:val="24"/>
+              </w:rPr>
+              <w:t>QTY 20</w:t>
             </w:r>
           </w:p>
         </w:tc>
@@ -363,57 +416,34 @@
           <w:p/>
           <w:p>
             <w:pPr>
+              <w:spacing w:after="0" w:line="240" w:lineRule="auto"/>
               <w:jc w:val="center"/>
             </w:pPr>
             <w:r>
               <w:rPr>
-                <w:rFonts w:ascii="Calibri" w:hAnsi="Calibri"/>
+                <w:rFonts w:ascii="Arial" w:hAnsi="Arial"/>
                 <w:b/>
-                <w:sz w:val="60"/>
+                <w:sz w:val="48"/>
               </w:rPr>
-              <w:t>WO # 146964</w:t>
+              <w:t>16X20X36 R6</w:t>
             </w:r>
           </w:p>
           <w:p>
             <w:pPr>
+              <w:spacing w:after="0" w:line="240" w:lineRule="auto"/>
               <w:jc w:val="center"/>
             </w:pPr>
             <w:r>
               <w:rPr>
-                <w:rFonts w:ascii="Calibri" w:hAnsi="Calibri"/>
+                <w:rFonts w:ascii="Arial" w:hAnsi="Arial"/>
                 <w:sz w:val="36"/>
               </w:rPr>
-              <w:lastRenderedPageBreak/>
-              <w:t>RAW / END CAP</w:t>
+              <w:t>PLENUM BOXED RAW/END CAP</w:t>
             </w:r>
           </w:p>
           <w:p>
             <w:pPr>
-              <w:jc w:val="center"/>
-            </w:pPr>
-            <w:r>
-              <w:rPr>
-                <w:rFonts w:ascii="Calibri" w:hAnsi="Calibri"/>
-                <w:sz w:val="48"/>
-              </w:rPr>
-              <w:t>TAG: PLENUM</w:t>
-            </w:r>
-          </w:p>
-          <w:p>
-            <w:pPr>
-              <w:jc w:val="center"/>
-            </w:pPr>
-            <w:r>
-              <w:rPr>
-                <w:rFonts w:ascii="Calibri" w:hAnsi="Calibri"/>
-                <w:b/>
-                <w:sz w:val="36"/>
-              </w:rPr>
-              <w:t>QTY: 10</w:t>
-            </w:r>
-          </w:p>
-          <w:p>
-            <w:pPr>
+              <w:spacing w:before="40" w:after="40"/>
               <w:jc w:val="center"/>
             </w:pPr>
             <w:r>
@@ -421,8 +451,8 @@
                 <w:noProof/>
               </w:rPr>
               <w:drawing>
-                <wp:inline distT="0" distB="0" distL="0" distR="0" wp14:anchorId="3E0E153F" wp14:editId="3D51E20F">
-                  <wp:extent cx="1371600" cy="1185333"/>
+                <wp:inline distT="0" distB="0" distL="0" distR="0" wp14:anchorId="2C9D1EEB" wp14:editId="22B7FB69">
+                  <wp:extent cx="1554480" cy="818147"/>
                   <wp:effectExtent l="0" t="0" r="0" b="0"/>
                   <wp:docPr id="4" name="Picture 4"/>
                   <wp:cNvGraphicFramePr>
@@ -432,7 +462,7 @@
                     <a:graphicData uri="http://schemas.openxmlformats.org/drawingml/2006/picture">
                       <pic:pic xmlns:pic="http://schemas.openxmlformats.org/drawingml/2006/picture">
                         <pic:nvPicPr>
-                          <pic:cNvPr id="0" name="barcode_213236_R6.png"/>
+                          <pic:cNvPr id="0" name="barcode_P162036-R6-1-0BX.png"/>
                           <pic:cNvPicPr/>
                         </pic:nvPicPr>
                         <pic:blipFill>
@@ -444,7 +474,7 @@
                         <pic:spPr>
                           <a:xfrm>
                             <a:off x="0" y="0"/>
-                            <a:ext cx="1371600" cy="1185333"/>
+                            <a:ext cx="1554480" cy="818147"/>
                           </a:xfrm>
                           <a:prstGeom prst="rect">
                             <a:avLst/>
@@ -457,6 +487,45 @@
               </w:drawing>
             </w:r>
           </w:p>
+          <w:p>
+            <w:pPr>
+              <w:spacing w:after="0" w:line="240" w:lineRule="auto"/>
+              <w:jc w:val="center"/>
+            </w:pPr>
+            <w:r>
+              <w:rPr>
+                <w:rFonts w:ascii="Arial" w:hAnsi="Arial"/>
+                <w:sz w:val="24"/>
+              </w:rPr>
+              <w:t>WO 16430</w:t>
+            </w:r>
+          </w:p>
+          <w:p>
+            <w:pPr>
+              <w:spacing w:after="0" w:line="240" w:lineRule="auto"/>
+              <w:jc w:val="center"/>
+            </w:pPr>
+            <w:r>
+              <w:rPr>
+                <w:rFonts w:ascii="Arial" w:hAnsi="Arial"/>
+                <w:sz w:val="24"/>
+              </w:rPr>
+              <w:t>LOT 08807</w:t>
+            </w:r>
+          </w:p>
+          <w:p>
+            <w:pPr>
+              <w:spacing w:after="0" w:line="240" w:lineRule="auto"/>
+              <w:jc w:val="center"/>
+            </w:pPr>
+            <w:r>
+              <w:rPr>
+                <w:rFonts w:ascii="Arial" w:hAnsi="Arial"/>
+                <w:sz w:val="24"/>
+              </w:rPr>
+              <w:t>QTY 6</w:t>
+            </w:r>
+          </w:p>
         </w:tc>
         <w:tc>
           <w:tcPr>
@@ -466,57 +535,34 @@
           <w:p/>
           <w:p>
             <w:pPr>
+              <w:spacing w:after="0" w:line="240" w:lineRule="auto"/>
               <w:jc w:val="center"/>
             </w:pPr>
             <w:r>
               <w:rPr>
-                <w:rFonts w:ascii="Calibri" w:hAnsi="Calibri"/>
+                <w:rFonts w:ascii="Arial" w:hAnsi="Arial"/>
                 <w:b/>
-                <w:sz w:val="60"/>
+                <w:sz w:val="48"/>
               </w:rPr>
-              <w:t>WO # 146964</w:t>
+              <w:t>20X20X36 R6</w:t>
             </w:r>
           </w:p>
           <w:p>
             <w:pPr>
+              <w:spacing w:after="0" w:line="240" w:lineRule="auto"/>
               <w:jc w:val="center"/>
             </w:pPr>
             <w:r>
               <w:rPr>
-                <w:rFonts w:ascii="Calibri" w:hAnsi="Calibri"/>
+                <w:rFonts w:ascii="Arial" w:hAnsi="Arial"/>
                 <w:sz w:val="36"/>
               </w:rPr>
-              <w:lastRenderedPageBreak/>
-              <w:t>RAW / END CAP</w:t>
+              <w:t>PLENUM BOXED RAW/END CAP</w:t>
             </w:r>
           </w:p>
           <w:p>
             <w:pPr>
-              <w:jc w:val="center"/>
-            </w:pPr>
-            <w:r>
-              <w:rPr>
-                <w:rFonts w:ascii="Calibri" w:hAnsi="Calibri"/>
-                <w:sz w:val="48"/>
-              </w:rPr>
-              <w:t>TAG: PLENUM</w:t>
-            </w:r>
-          </w:p>
-          <w:p>
-            <w:pPr>
-              <w:jc w:val="center"/>
-            </w:pPr>
-            <w:r>
-              <w:rPr>
-                <w:rFonts w:ascii="Calibri" w:hAnsi="Calibri"/>
-                <w:b/>
-                <w:sz w:val="36"/>
-              </w:rPr>
-              <w:t>QTY: 10</w:t>
-            </w:r>
-          </w:p>
-          <w:p>
-            <w:pPr>
+              <w:spacing w:before="40" w:after="40"/>
               <w:jc w:val="center"/>
             </w:pPr>
             <w:r>
@@ -524,8 +570,8 @@
                 <w:noProof/>
               </w:rPr>
               <w:drawing>
-                <wp:inline distT="0" distB="0" distL="0" distR="0" wp14:anchorId="095A40EE" wp14:editId="66799804">
-                  <wp:extent cx="1371600" cy="1021404"/>
+                <wp:inline distT="0" distB="0" distL="0" distR="0" wp14:anchorId="07349D0D" wp14:editId="0879AE27">
+                  <wp:extent cx="1554480" cy="818147"/>
                   <wp:effectExtent l="0" t="0" r="0" b="0"/>
                   <wp:docPr id="5" name="Picture 5"/>
                   <wp:cNvGraphicFramePr>
@@ -535,7 +581,7 @@
                     <a:graphicData uri="http://schemas.openxmlformats.org/drawingml/2006/picture">
                       <pic:pic xmlns:pic="http://schemas.openxmlformats.org/drawingml/2006/picture">
                         <pic:nvPicPr>
-                          <pic:cNvPr id="0" name="barcode_1231321244_R6.png"/>
+                          <pic:cNvPr id="0" name="barcode_P202036-R6-1-0BX.png"/>
                           <pic:cNvPicPr/>
                         </pic:nvPicPr>
                         <pic:blipFill>
@@ -547,7 +593,7 @@
                         <pic:spPr>
                           <a:xfrm>
                             <a:off x="0" y="0"/>
-                            <a:ext cx="1371600" cy="1021404"/>
+                            <a:ext cx="1554480" cy="818147"/>
                           </a:xfrm>
                           <a:prstGeom prst="rect">
                             <a:avLst/>
@@ -558,6 +604,45 @@
                   </a:graphic>
                 </wp:inline>
               </w:drawing>
+            </w:r>
+          </w:p>
+          <w:p>
+            <w:pPr>
+              <w:spacing w:after="0" w:line="240" w:lineRule="auto"/>
+              <w:jc w:val="center"/>
+            </w:pPr>
+            <w:r>
+              <w:rPr>
+                <w:rFonts w:ascii="Arial" w:hAnsi="Arial"/>
+                <w:sz w:val="24"/>
+              </w:rPr>
+              <w:t>WO 16431</w:t>
+            </w:r>
+          </w:p>
+          <w:p>
+            <w:pPr>
+              <w:spacing w:after="0" w:line="240" w:lineRule="auto"/>
+              <w:jc w:val="center"/>
+            </w:pPr>
+            <w:r>
+              <w:rPr>
+                <w:rFonts w:ascii="Arial" w:hAnsi="Arial"/>
+                <w:sz w:val="24"/>
+              </w:rPr>
+              <w:t>LOT 08807</w:t>
+            </w:r>
+          </w:p>
+          <w:p>
+            <w:pPr>
+              <w:spacing w:after="0" w:line="240" w:lineRule="auto"/>
+              <w:jc w:val="center"/>
+            </w:pPr>
+            <w:r>
+              <w:rPr>
+                <w:rFonts w:ascii="Arial" w:hAnsi="Arial"/>
+                <w:sz w:val="24"/>
+              </w:rPr>
+              <w:t>QTY 10</w:t>
             </w:r>
           </w:p>
         </w:tc>
@@ -747,31 +832,31 @@
       </w:rPr>
     </w:lvl>
   </w:abstractNum>
-  <w:num w:numId="1" w16cid:durableId="723719660">
+  <w:num w:numId="1" w16cid:durableId="1685479370">
     <w:abstractNumId w:val="8"/>
   </w:num>
-  <w:num w:numId="2" w16cid:durableId="1807384089">
+  <w:num w:numId="2" w16cid:durableId="449275930">
     <w:abstractNumId w:val="6"/>
   </w:num>
-  <w:num w:numId="3" w16cid:durableId="1773889365">
+  <w:num w:numId="3" w16cid:durableId="1707292125">
     <w:abstractNumId w:val="5"/>
   </w:num>
-  <w:num w:numId="4" w16cid:durableId="1363556495">
+  <w:num w:numId="4" w16cid:durableId="1228566674">
     <w:abstractNumId w:val="4"/>
   </w:num>
-  <w:num w:numId="5" w16cid:durableId="1083992964">
+  <w:num w:numId="5" w16cid:durableId="1480227163">
     <w:abstractNumId w:val="7"/>
   </w:num>
-  <w:num w:numId="6" w16cid:durableId="2127851037">
+  <w:num w:numId="6" w16cid:durableId="2002811265">
     <w:abstractNumId w:val="3"/>
   </w:num>
-  <w:num w:numId="7" w16cid:durableId="1794247173">
+  <w:num w:numId="7" w16cid:durableId="437482534">
     <w:abstractNumId w:val="2"/>
   </w:num>
-  <w:num w:numId="8" w16cid:durableId="816150525">
+  <w:num w:numId="8" w16cid:durableId="732436813">
     <w:abstractNumId w:val="1"/>
   </w:num>
-  <w:num w:numId="9" w16cid:durableId="1068112118">
+  <w:num w:numId="9" w16cid:durableId="1163738657">
     <w:abstractNumId w:val="0"/>
   </w:num>
 </w:numbering>

</xml_diff>

<commit_message>
Version 0.3 -Cover page
</commit_message>
<xml_diff>
--- a/output/WorkOrder_Labels.docx
+++ b/output/WorkOrder_Labels.docx
@@ -25,11 +25,11 @@
             </w:pPr>
             <w:r>
               <w:rPr>
-                <w:rFonts w:ascii="Arial" w:hAnsi="Arial"/>
+                <w:rFonts w:ascii="Calibri" w:hAnsi="Calibri"/>
                 <w:b/>
                 <w:sz w:val="24"/>
               </w:rPr>
-              <w:t>LOT NUMBER</w:t>
+              <w:t>LOT</w:t>
             </w:r>
           </w:p>
           <w:p>
@@ -39,9 +39,9 @@
             </w:pPr>
             <w:r>
               <w:rPr>
-                <w:rFonts w:ascii="Arial" w:hAnsi="Arial"/>
+                <w:rFonts w:ascii="Calibri" w:hAnsi="Calibri"/>
                 <w:b/>
-                <w:sz w:val="48"/>
+                <w:sz w:val="44"/>
               </w:rPr>
               <w:t>08807</w:t>
             </w:r>
@@ -60,7 +60,7 @@
             </w:pPr>
             <w:r>
               <w:rPr>
-                <w:rFonts w:ascii="Arial" w:hAnsi="Arial"/>
+                <w:rFonts w:ascii="Calibri" w:hAnsi="Calibri"/>
                 <w:b/>
                 <w:sz w:val="48"/>
               </w:rPr>
@@ -74,7 +74,7 @@
             </w:pPr>
             <w:r>
               <w:rPr>
-                <w:rFonts w:ascii="Arial" w:hAnsi="Arial"/>
+                <w:rFonts w:ascii="Calibri" w:hAnsi="Calibri"/>
                 <w:sz w:val="36"/>
               </w:rPr>
               <w:t>PLENUM BOXED RAW/END CAP</w:t>
@@ -82,7 +82,7 @@
           </w:p>
           <w:p>
             <w:pPr>
-              <w:spacing w:before="40" w:after="40"/>
+              <w:spacing w:after="0"/>
               <w:jc w:val="center"/>
             </w:pPr>
             <w:r>
@@ -90,8 +90,8 @@
                 <w:noProof/>
               </w:rPr>
               <w:drawing>
-                <wp:inline distT="0" distB="0" distL="0" distR="0" wp14:anchorId="6E425D53" wp14:editId="03033576">
-                  <wp:extent cx="1554480" cy="818147"/>
+                <wp:inline distT="0" distB="0" distL="0" distR="0" wp14:anchorId="684DFF8C" wp14:editId="135196B9">
+                  <wp:extent cx="1600200" cy="842211"/>
                   <wp:effectExtent l="0" t="0" r="0" b="0"/>
                   <wp:docPr id="1" name="Picture 1"/>
                   <wp:cNvGraphicFramePr>
@@ -101,7 +101,7 @@
                     <a:graphicData uri="http://schemas.openxmlformats.org/drawingml/2006/picture">
                       <pic:pic xmlns:pic="http://schemas.openxmlformats.org/drawingml/2006/picture">
                         <pic:nvPicPr>
-                          <pic:cNvPr id="0" name="barcode_P121736-R6-1-0BX.png"/>
+                          <pic:cNvPr id="0" name="tmpc6qhmnyk.png"/>
                           <pic:cNvPicPr/>
                         </pic:nvPicPr>
                         <pic:blipFill>
@@ -113,7 +113,7 @@
                         <pic:spPr>
                           <a:xfrm>
                             <a:off x="0" y="0"/>
-                            <a:ext cx="1554480" cy="818147"/>
+                            <a:ext cx="1600200" cy="842211"/>
                           </a:xfrm>
                           <a:prstGeom prst="rect">
                             <a:avLst/>
@@ -133,8 +133,8 @@
             </w:pPr>
             <w:r>
               <w:rPr>
-                <w:rFonts w:ascii="Arial" w:hAnsi="Arial"/>
-                <w:sz w:val="24"/>
+                <w:rFonts w:ascii="Calibri" w:hAnsi="Calibri"/>
+                <w:sz w:val="32"/>
               </w:rPr>
               <w:t>WO 16427</w:t>
             </w:r>
@@ -146,8 +146,8 @@
             </w:pPr>
             <w:r>
               <w:rPr>
-                <w:rFonts w:ascii="Arial" w:hAnsi="Arial"/>
-                <w:sz w:val="24"/>
+                <w:rFonts w:ascii="Calibri" w:hAnsi="Calibri"/>
+                <w:sz w:val="32"/>
               </w:rPr>
               <w:t>LOT 08807</w:t>
             </w:r>
@@ -159,8 +159,8 @@
             </w:pPr>
             <w:r>
               <w:rPr>
-                <w:rFonts w:ascii="Arial" w:hAnsi="Arial"/>
-                <w:sz w:val="24"/>
+                <w:rFonts w:ascii="Calibri" w:hAnsi="Calibri"/>
+                <w:sz w:val="32"/>
               </w:rPr>
               <w:t>QTY 12</w:t>
             </w:r>
@@ -181,7 +181,7 @@
             </w:pPr>
             <w:r>
               <w:rPr>
-                <w:rFonts w:ascii="Arial" w:hAnsi="Arial"/>
+                <w:rFonts w:ascii="Calibri" w:hAnsi="Calibri"/>
                 <w:b/>
                 <w:sz w:val="48"/>
               </w:rPr>
@@ -195,15 +195,15 @@
             </w:pPr>
             <w:r>
               <w:rPr>
-                <w:rFonts w:ascii="Arial" w:hAnsi="Arial"/>
+                <w:rFonts w:ascii="Calibri" w:hAnsi="Calibri"/>
                 <w:sz w:val="36"/>
               </w:rPr>
-              <w:t>PLENUM BOXED RAW/END CAP</w:t>
+              <w:t>PLENUM END CAP</w:t>
             </w:r>
           </w:p>
           <w:p>
             <w:pPr>
-              <w:spacing w:before="40" w:after="40"/>
+              <w:spacing w:after="0"/>
               <w:jc w:val="center"/>
             </w:pPr>
             <w:r>
@@ -211,8 +211,8 @@
                 <w:noProof/>
               </w:rPr>
               <w:drawing>
-                <wp:inline distT="0" distB="0" distL="0" distR="0" wp14:anchorId="2D26B088" wp14:editId="404F21E2">
-                  <wp:extent cx="1554480" cy="818147"/>
+                <wp:inline distT="0" distB="0" distL="0" distR="0" wp14:anchorId="3C0FEA29" wp14:editId="4996EE27">
+                  <wp:extent cx="1600200" cy="842211"/>
                   <wp:effectExtent l="0" t="0" r="0" b="0"/>
                   <wp:docPr id="2" name="Picture 2"/>
                   <wp:cNvGraphicFramePr>
@@ -222,7 +222,7 @@
                     <a:graphicData uri="http://schemas.openxmlformats.org/drawingml/2006/picture">
                       <pic:pic xmlns:pic="http://schemas.openxmlformats.org/drawingml/2006/picture">
                         <pic:nvPicPr>
-                          <pic:cNvPr id="0" name="barcode_P142036-R6-1-0BX.png"/>
+                          <pic:cNvPr id="0" name="tmpex8whhaw.png"/>
                           <pic:cNvPicPr/>
                         </pic:nvPicPr>
                         <pic:blipFill>
@@ -234,7 +234,7 @@
                         <pic:spPr>
                           <a:xfrm>
                             <a:off x="0" y="0"/>
-                            <a:ext cx="1554480" cy="818147"/>
+                            <a:ext cx="1600200" cy="842211"/>
                           </a:xfrm>
                           <a:prstGeom prst="rect">
                             <a:avLst/>
@@ -254,8 +254,8 @@
             </w:pPr>
             <w:r>
               <w:rPr>
-                <w:rFonts w:ascii="Arial" w:hAnsi="Arial"/>
-                <w:sz w:val="24"/>
+                <w:rFonts w:ascii="Calibri" w:hAnsi="Calibri"/>
+                <w:sz w:val="32"/>
               </w:rPr>
               <w:t>WO 16428</w:t>
             </w:r>
@@ -267,8 +267,8 @@
             </w:pPr>
             <w:r>
               <w:rPr>
-                <w:rFonts w:ascii="Arial" w:hAnsi="Arial"/>
-                <w:sz w:val="24"/>
+                <w:rFonts w:ascii="Calibri" w:hAnsi="Calibri"/>
+                <w:sz w:val="32"/>
               </w:rPr>
               <w:t>LOT 08807</w:t>
             </w:r>
@@ -280,10 +280,10 @@
             </w:pPr>
             <w:r>
               <w:rPr>
-                <w:rFonts w:ascii="Arial" w:hAnsi="Arial"/>
-                <w:sz w:val="24"/>
+                <w:rFonts w:ascii="Calibri" w:hAnsi="Calibri"/>
+                <w:sz w:val="32"/>
               </w:rPr>
-              <w:t>QTY 8</w:t>
+              <w:t>QTY 20</w:t>
             </w:r>
           </w:p>
         </w:tc>
@@ -300,11 +300,11 @@
             </w:pPr>
             <w:r>
               <w:rPr>
-                <w:rFonts w:ascii="Arial" w:hAnsi="Arial"/>
+                <w:rFonts w:ascii="Calibri" w:hAnsi="Calibri"/>
                 <w:b/>
                 <w:sz w:val="48"/>
               </w:rPr>
-              <w:t>18X18X36 R6</w:t>
+              <w:t>16X20X36 R6</w:t>
             </w:r>
           </w:p>
           <w:p>
@@ -314,15 +314,15 @@
             </w:pPr>
             <w:r>
               <w:rPr>
-                <w:rFonts w:ascii="Arial" w:hAnsi="Arial"/>
+                <w:rFonts w:ascii="Calibri" w:hAnsi="Calibri"/>
                 <w:sz w:val="36"/>
               </w:rPr>
-              <w:t>PLENUM BOXED DUAL END CAP</w:t>
+              <w:t>PLENUM RAW END</w:t>
             </w:r>
           </w:p>
           <w:p>
             <w:pPr>
-              <w:spacing w:before="40" w:after="40"/>
+              <w:spacing w:after="0"/>
               <w:jc w:val="center"/>
             </w:pPr>
             <w:r>
@@ -330,8 +330,8 @@
                 <w:noProof/>
               </w:rPr>
               <w:drawing>
-                <wp:inline distT="0" distB="0" distL="0" distR="0" wp14:anchorId="36D3A8BA" wp14:editId="70FCC84D">
-                  <wp:extent cx="1554480" cy="818147"/>
+                <wp:inline distT="0" distB="0" distL="0" distR="0" wp14:anchorId="3E3B1E0B" wp14:editId="7CFC5798">
+                  <wp:extent cx="1600200" cy="842211"/>
                   <wp:effectExtent l="0" t="0" r="0" b="0"/>
                   <wp:docPr id="3" name="Picture 3"/>
                   <wp:cNvGraphicFramePr>
@@ -341,7 +341,7 @@
                     <a:graphicData uri="http://schemas.openxmlformats.org/drawingml/2006/picture">
                       <pic:pic xmlns:pic="http://schemas.openxmlformats.org/drawingml/2006/picture">
                         <pic:nvPicPr>
-                          <pic:cNvPr id="0" name="barcode_P181836-R6-1-0BX.png"/>
+                          <pic:cNvPr id="0" name="tmpx9qdhz61.png"/>
                           <pic:cNvPicPr/>
                         </pic:nvPicPr>
                         <pic:blipFill>
@@ -353,7 +353,7 @@
                         <pic:spPr>
                           <a:xfrm>
                             <a:off x="0" y="0"/>
-                            <a:ext cx="1554480" cy="818147"/>
+                            <a:ext cx="1600200" cy="842211"/>
                           </a:xfrm>
                           <a:prstGeom prst="rect">
                             <a:avLst/>
@@ -373,8 +373,8 @@
             </w:pPr>
             <w:r>
               <w:rPr>
-                <w:rFonts w:ascii="Arial" w:hAnsi="Arial"/>
-                <w:sz w:val="24"/>
+                <w:rFonts w:ascii="Calibri" w:hAnsi="Calibri"/>
+                <w:sz w:val="32"/>
               </w:rPr>
               <w:t>WO 16429</w:t>
             </w:r>
@@ -386,8 +386,8 @@
             </w:pPr>
             <w:r>
               <w:rPr>
-                <w:rFonts w:ascii="Arial" w:hAnsi="Arial"/>
-                <w:sz w:val="24"/>
+                <w:rFonts w:ascii="Calibri" w:hAnsi="Calibri"/>
+                <w:sz w:val="32"/>
               </w:rPr>
               <w:t>LOT 08807</w:t>
             </w:r>
@@ -399,10 +399,10 @@
             </w:pPr>
             <w:r>
               <w:rPr>
-                <w:rFonts w:ascii="Arial" w:hAnsi="Arial"/>
-                <w:sz w:val="24"/>
+                <w:rFonts w:ascii="Calibri" w:hAnsi="Calibri"/>
+                <w:sz w:val="32"/>
               </w:rPr>
-              <w:t>QTY 20</w:t>
+              <w:t>QTY 10</w:t>
             </w:r>
           </w:p>
         </w:tc>
@@ -421,11 +421,11 @@
             </w:pPr>
             <w:r>
               <w:rPr>
-                <w:rFonts w:ascii="Arial" w:hAnsi="Arial"/>
+                <w:rFonts w:ascii="Calibri" w:hAnsi="Calibri"/>
                 <w:b/>
                 <w:sz w:val="48"/>
               </w:rPr>
-              <w:t>16X20X36 R6</w:t>
+              <w:t>18X18X36 R6</w:t>
             </w:r>
           </w:p>
           <w:p>
@@ -435,15 +435,15 @@
             </w:pPr>
             <w:r>
               <w:rPr>
-                <w:rFonts w:ascii="Arial" w:hAnsi="Arial"/>
+                <w:rFonts w:ascii="Calibri" w:hAnsi="Calibri"/>
                 <w:sz w:val="36"/>
               </w:rPr>
-              <w:t>PLENUM BOXED RAW/END CAP</w:t>
+              <w:t>PLENUM DUAL END</w:t>
             </w:r>
           </w:p>
           <w:p>
             <w:pPr>
-              <w:spacing w:before="40" w:after="40"/>
+              <w:spacing w:after="0"/>
               <w:jc w:val="center"/>
             </w:pPr>
             <w:r>
@@ -451,8 +451,8 @@
                 <w:noProof/>
               </w:rPr>
               <w:drawing>
-                <wp:inline distT="0" distB="0" distL="0" distR="0" wp14:anchorId="2C9D1EEB" wp14:editId="22B7FB69">
-                  <wp:extent cx="1554480" cy="818147"/>
+                <wp:inline distT="0" distB="0" distL="0" distR="0" wp14:anchorId="77B96CFC" wp14:editId="1F96E8AC">
+                  <wp:extent cx="1600200" cy="842211"/>
                   <wp:effectExtent l="0" t="0" r="0" b="0"/>
                   <wp:docPr id="4" name="Picture 4"/>
                   <wp:cNvGraphicFramePr>
@@ -462,7 +462,7 @@
                     <a:graphicData uri="http://schemas.openxmlformats.org/drawingml/2006/picture">
                       <pic:pic xmlns:pic="http://schemas.openxmlformats.org/drawingml/2006/picture">
                         <pic:nvPicPr>
-                          <pic:cNvPr id="0" name="barcode_P162036-R6-1-0BX.png"/>
+                          <pic:cNvPr id="0" name="tmpb39a75fy.png"/>
                           <pic:cNvPicPr/>
                         </pic:nvPicPr>
                         <pic:blipFill>
@@ -474,7 +474,7 @@
                         <pic:spPr>
                           <a:xfrm>
                             <a:off x="0" y="0"/>
-                            <a:ext cx="1554480" cy="818147"/>
+                            <a:ext cx="1600200" cy="842211"/>
                           </a:xfrm>
                           <a:prstGeom prst="rect">
                             <a:avLst/>
@@ -494,8 +494,8 @@
             </w:pPr>
             <w:r>
               <w:rPr>
-                <w:rFonts w:ascii="Arial" w:hAnsi="Arial"/>
-                <w:sz w:val="24"/>
+                <w:rFonts w:ascii="Calibri" w:hAnsi="Calibri"/>
+                <w:sz w:val="32"/>
               </w:rPr>
               <w:t>WO 16430</w:t>
             </w:r>
@@ -507,8 +507,8 @@
             </w:pPr>
             <w:r>
               <w:rPr>
-                <w:rFonts w:ascii="Arial" w:hAnsi="Arial"/>
-                <w:sz w:val="24"/>
+                <w:rFonts w:ascii="Calibri" w:hAnsi="Calibri"/>
+                <w:sz w:val="32"/>
               </w:rPr>
               <w:t>LOT 08807</w:t>
             </w:r>
@@ -520,10 +520,10 @@
             </w:pPr>
             <w:r>
               <w:rPr>
-                <w:rFonts w:ascii="Arial" w:hAnsi="Arial"/>
-                <w:sz w:val="24"/>
+                <w:rFonts w:ascii="Calibri" w:hAnsi="Calibri"/>
+                <w:sz w:val="32"/>
               </w:rPr>
-              <w:t>QTY 6</w:t>
+              <w:t>QTY 15</w:t>
             </w:r>
           </w:p>
         </w:tc>
@@ -540,7 +540,7 @@
             </w:pPr>
             <w:r>
               <w:rPr>
-                <w:rFonts w:ascii="Arial" w:hAnsi="Arial"/>
+                <w:rFonts w:ascii="Calibri" w:hAnsi="Calibri"/>
                 <w:b/>
                 <w:sz w:val="48"/>
               </w:rPr>
@@ -554,15 +554,15 @@
             </w:pPr>
             <w:r>
               <w:rPr>
-                <w:rFonts w:ascii="Arial" w:hAnsi="Arial"/>
+                <w:rFonts w:ascii="Calibri" w:hAnsi="Calibri"/>
                 <w:sz w:val="36"/>
               </w:rPr>
-              <w:t>PLENUM BOXED RAW/END CAP</w:t>
+              <w:t>PLENUM RAW END</w:t>
             </w:r>
           </w:p>
           <w:p>
             <w:pPr>
-              <w:spacing w:before="40" w:after="40"/>
+              <w:spacing w:after="0"/>
               <w:jc w:val="center"/>
             </w:pPr>
             <w:r>
@@ -570,8 +570,8 @@
                 <w:noProof/>
               </w:rPr>
               <w:drawing>
-                <wp:inline distT="0" distB="0" distL="0" distR="0" wp14:anchorId="07349D0D" wp14:editId="0879AE27">
-                  <wp:extent cx="1554480" cy="818147"/>
+                <wp:inline distT="0" distB="0" distL="0" distR="0" wp14:anchorId="7B68E253" wp14:editId="01BF942D">
+                  <wp:extent cx="1600200" cy="842211"/>
                   <wp:effectExtent l="0" t="0" r="0" b="0"/>
                   <wp:docPr id="5" name="Picture 5"/>
                   <wp:cNvGraphicFramePr>
@@ -581,7 +581,7 @@
                     <a:graphicData uri="http://schemas.openxmlformats.org/drawingml/2006/picture">
                       <pic:pic xmlns:pic="http://schemas.openxmlformats.org/drawingml/2006/picture">
                         <pic:nvPicPr>
-                          <pic:cNvPr id="0" name="barcode_P202036-R6-1-0BX.png"/>
+                          <pic:cNvPr id="0" name="tmp6lzrguzf.png"/>
                           <pic:cNvPicPr/>
                         </pic:nvPicPr>
                         <pic:blipFill>
@@ -593,7 +593,7 @@
                         <pic:spPr>
                           <a:xfrm>
                             <a:off x="0" y="0"/>
-                            <a:ext cx="1554480" cy="818147"/>
+                            <a:ext cx="1600200" cy="842211"/>
                           </a:xfrm>
                           <a:prstGeom prst="rect">
                             <a:avLst/>
@@ -613,8 +613,8 @@
             </w:pPr>
             <w:r>
               <w:rPr>
-                <w:rFonts w:ascii="Arial" w:hAnsi="Arial"/>
-                <w:sz w:val="24"/>
+                <w:rFonts w:ascii="Calibri" w:hAnsi="Calibri"/>
+                <w:sz w:val="32"/>
               </w:rPr>
               <w:t>WO 16431</w:t>
             </w:r>
@@ -626,8 +626,8 @@
             </w:pPr>
             <w:r>
               <w:rPr>
-                <w:rFonts w:ascii="Arial" w:hAnsi="Arial"/>
-                <w:sz w:val="24"/>
+                <w:rFonts w:ascii="Calibri" w:hAnsi="Calibri"/>
+                <w:sz w:val="32"/>
               </w:rPr>
               <w:t>LOT 08807</w:t>
             </w:r>
@@ -639,10 +639,10 @@
             </w:pPr>
             <w:r>
               <w:rPr>
-                <w:rFonts w:ascii="Arial" w:hAnsi="Arial"/>
-                <w:sz w:val="24"/>
+                <w:rFonts w:ascii="Calibri" w:hAnsi="Calibri"/>
+                <w:sz w:val="32"/>
               </w:rPr>
-              <w:t>QTY 10</w:t>
+              <w:t>QTY 8</w:t>
             </w:r>
           </w:p>
         </w:tc>
@@ -832,31 +832,31 @@
       </w:rPr>
     </w:lvl>
   </w:abstractNum>
-  <w:num w:numId="1" w16cid:durableId="1685479370">
+  <w:num w:numId="1" w16cid:durableId="759134443">
     <w:abstractNumId w:val="8"/>
   </w:num>
-  <w:num w:numId="2" w16cid:durableId="449275930">
+  <w:num w:numId="2" w16cid:durableId="107091323">
     <w:abstractNumId w:val="6"/>
   </w:num>
-  <w:num w:numId="3" w16cid:durableId="1707292125">
+  <w:num w:numId="3" w16cid:durableId="1317613488">
     <w:abstractNumId w:val="5"/>
   </w:num>
-  <w:num w:numId="4" w16cid:durableId="1228566674">
+  <w:num w:numId="4" w16cid:durableId="1724521761">
     <w:abstractNumId w:val="4"/>
   </w:num>
-  <w:num w:numId="5" w16cid:durableId="1480227163">
+  <w:num w:numId="5" w16cid:durableId="1383213860">
     <w:abstractNumId w:val="7"/>
   </w:num>
-  <w:num w:numId="6" w16cid:durableId="2002811265">
+  <w:num w:numId="6" w16cid:durableId="1907301566">
     <w:abstractNumId w:val="3"/>
   </w:num>
-  <w:num w:numId="7" w16cid:durableId="437482534">
+  <w:num w:numId="7" w16cid:durableId="1426145908">
     <w:abstractNumId w:val="2"/>
   </w:num>
-  <w:num w:numId="8" w16cid:durableId="732436813">
+  <w:num w:numId="8" w16cid:durableId="266815571">
     <w:abstractNumId w:val="1"/>
   </w:num>
-  <w:num w:numId="9" w16cid:durableId="1163738657">
+  <w:num w:numId="9" w16cid:durableId="893153046">
     <w:abstractNumId w:val="0"/>
   </w:num>
 </w:numbering>

</xml_diff>

<commit_message>
Version 0.5 - Ya se pueden ingresar datos
</commit_message>
<xml_diff>
--- a/output/WorkOrder_Labels.docx
+++ b/output/WorkOrder_Labels.docx
@@ -27,7 +27,7 @@
               <w:rPr>
                 <w:rFonts w:ascii="Calibri" w:hAnsi="Calibri"/>
                 <w:b/>
-                <w:sz w:val="24"/>
+                <w:sz w:val="28"/>
               </w:rPr>
               <w:t>LOT</w:t>
             </w:r>
@@ -41,9 +41,9 @@
               <w:rPr>
                 <w:rFonts w:ascii="Calibri" w:hAnsi="Calibri"/>
                 <w:b/>
-                <w:sz w:val="44"/>
+                <w:sz w:val="48"/>
               </w:rPr>
-              <w:t>08807</w:t>
+              <w:t>08600</w:t>
             </w:r>
           </w:p>
         </w:tc>
@@ -62,9 +62,9 @@
               <w:rPr>
                 <w:rFonts w:ascii="Calibri" w:hAnsi="Calibri"/>
                 <w:b/>
-                <w:sz w:val="48"/>
+                <w:sz w:val="32"/>
               </w:rPr>
-              <w:t>12X17X36 R6</w:t>
+              <w:t>kopkpo</w:t>
             </w:r>
           </w:p>
           <w:p>
@@ -75,9 +75,9 @@
             <w:r>
               <w:rPr>
                 <w:rFonts w:ascii="Calibri" w:hAnsi="Calibri"/>
-                <w:sz w:val="36"/>
+                <w:sz w:val="24"/>
               </w:rPr>
-              <w:t>PLENUM BOXED RAW/END CAP</w:t>
+              <w:t>fyuuj</w:t>
             </w:r>
           </w:p>
           <w:p>
@@ -90,8 +90,8 @@
                 <w:noProof/>
               </w:rPr>
               <w:drawing>
-                <wp:inline distT="0" distB="0" distL="0" distR="0" wp14:anchorId="684DFF8C" wp14:editId="135196B9">
-                  <wp:extent cx="1600200" cy="842211"/>
+                <wp:inline distT="0" distB="0" distL="0" distR="0" wp14:anchorId="4C0DAC3C" wp14:editId="43956492">
+                  <wp:extent cx="1325880" cy="1245793"/>
                   <wp:effectExtent l="0" t="0" r="0" b="0"/>
                   <wp:docPr id="1" name="Picture 1"/>
                   <wp:cNvGraphicFramePr>
@@ -101,7 +101,7 @@
                     <a:graphicData uri="http://schemas.openxmlformats.org/drawingml/2006/picture">
                       <pic:pic xmlns:pic="http://schemas.openxmlformats.org/drawingml/2006/picture">
                         <pic:nvPicPr>
-                          <pic:cNvPr id="0" name="tmpc6qhmnyk.png"/>
+                          <pic:cNvPr id="0" name="tmptlibo_38.png"/>
                           <pic:cNvPicPr/>
                         </pic:nvPicPr>
                         <pic:blipFill>
@@ -113,7 +113,7 @@
                         <pic:spPr>
                           <a:xfrm>
                             <a:off x="0" y="0"/>
-                            <a:ext cx="1600200" cy="842211"/>
+                            <a:ext cx="1325880" cy="1245793"/>
                           </a:xfrm>
                           <a:prstGeom prst="rect">
                             <a:avLst/>
@@ -134,9 +134,8 @@
             <w:r>
               <w:rPr>
                 <w:rFonts w:ascii="Calibri" w:hAnsi="Calibri"/>
-                <w:sz w:val="32"/>
               </w:rPr>
-              <w:t>WO 16427</w:t>
+              <w:t>WO 12563</w:t>
             </w:r>
           </w:p>
           <w:p>
@@ -147,9 +146,8 @@
             <w:r>
               <w:rPr>
                 <w:rFonts w:ascii="Calibri" w:hAnsi="Calibri"/>
-                <w:sz w:val="32"/>
               </w:rPr>
-              <w:t>LOT 08807</w:t>
+              <w:t>LOT 08600</w:t>
             </w:r>
           </w:p>
           <w:p>
@@ -160,9 +158,8 @@
             <w:r>
               <w:rPr>
                 <w:rFonts w:ascii="Calibri" w:hAnsi="Calibri"/>
-                <w:sz w:val="32"/>
               </w:rPr>
-              <w:t>QTY 12</w:t>
+              <w:t>QTY 5</w:t>
             </w:r>
           </w:p>
         </w:tc>
@@ -183,9 +180,9 @@
               <w:rPr>
                 <w:rFonts w:ascii="Calibri" w:hAnsi="Calibri"/>
                 <w:b/>
-                <w:sz w:val="48"/>
+                <w:sz w:val="32"/>
               </w:rPr>
-              <w:t>14X20X36 R6</w:t>
+              <w:t>hiom</w:t>
             </w:r>
           </w:p>
           <w:p>
@@ -196,9 +193,9 @@
             <w:r>
               <w:rPr>
                 <w:rFonts w:ascii="Calibri" w:hAnsi="Calibri"/>
-                <w:sz w:val="36"/>
+                <w:sz w:val="24"/>
               </w:rPr>
-              <w:t>PLENUM END CAP</w:t>
+              <w:t>huio</w:t>
             </w:r>
           </w:p>
           <w:p>
@@ -211,8 +208,8 @@
                 <w:noProof/>
               </w:rPr>
               <w:drawing>
-                <wp:inline distT="0" distB="0" distL="0" distR="0" wp14:anchorId="3C0FEA29" wp14:editId="4996EE27">
-                  <wp:extent cx="1600200" cy="842211"/>
+                <wp:inline distT="0" distB="0" distL="0" distR="0" wp14:anchorId="554008A8" wp14:editId="14990A26">
+                  <wp:extent cx="1325880" cy="1509132"/>
                   <wp:effectExtent l="0" t="0" r="0" b="0"/>
                   <wp:docPr id="2" name="Picture 2"/>
                   <wp:cNvGraphicFramePr>
@@ -222,7 +219,7 @@
                     <a:graphicData uri="http://schemas.openxmlformats.org/drawingml/2006/picture">
                       <pic:pic xmlns:pic="http://schemas.openxmlformats.org/drawingml/2006/picture">
                         <pic:nvPicPr>
-                          <pic:cNvPr id="0" name="tmpex8whhaw.png"/>
+                          <pic:cNvPr id="0" name="tmpm1i8senb.png"/>
                           <pic:cNvPicPr/>
                         </pic:nvPicPr>
                         <pic:blipFill>
@@ -234,7 +231,7 @@
                         <pic:spPr>
                           <a:xfrm>
                             <a:off x="0" y="0"/>
-                            <a:ext cx="1600200" cy="842211"/>
+                            <a:ext cx="1325880" cy="1509132"/>
                           </a:xfrm>
                           <a:prstGeom prst="rect">
                             <a:avLst/>
@@ -255,9 +252,8 @@
             <w:r>
               <w:rPr>
                 <w:rFonts w:ascii="Calibri" w:hAnsi="Calibri"/>
-                <w:sz w:val="32"/>
               </w:rPr>
-              <w:t>WO 16428</w:t>
+              <w:t>WO 14563</w:t>
             </w:r>
           </w:p>
           <w:p>
@@ -268,9 +264,8 @@
             <w:r>
               <w:rPr>
                 <w:rFonts w:ascii="Calibri" w:hAnsi="Calibri"/>
-                <w:sz w:val="32"/>
               </w:rPr>
-              <w:t>LOT 08807</w:t>
+              <w:t>LOT 08600</w:t>
             </w:r>
           </w:p>
           <w:p>
@@ -281,9 +276,66 @@
             <w:r>
               <w:rPr>
                 <w:rFonts w:ascii="Calibri" w:hAnsi="Calibri"/>
-                <w:sz w:val="32"/>
               </w:rPr>
-              <w:t>QTY 20</w:t>
+              <w:t>QTY 5</w:t>
+            </w:r>
+          </w:p>
+        </w:tc>
+        <w:tc>
+          <w:tcPr>
+            <w:tcW w:w="4320" w:type="dxa"/>
+          </w:tcPr>
+          <w:p/>
+        </w:tc>
+      </w:tr>
+      <w:tr>
+        <w:tc>
+          <w:tcPr>
+            <w:tcW w:w="4320" w:type="dxa"/>
+          </w:tcPr>
+          <w:p/>
+        </w:tc>
+        <w:tc>
+          <w:tcPr>
+            <w:tcW w:w="4320" w:type="dxa"/>
+          </w:tcPr>
+          <w:p/>
+        </w:tc>
+      </w:tr>
+    </w:tbl>
+    <w:p>
+      <w:r>
+        <w:br w:type="page"/>
+      </w:r>
+    </w:p>
+    <w:tbl>
+      <w:tblPr>
+        <w:tblW w:w="0" w:type="auto"/>
+        <w:tblLook w:val="04A0" w:firstRow="1" w:lastRow="0" w:firstColumn="1" w:lastColumn="0" w:noHBand="0" w:noVBand="1"/>
+      </w:tblPr>
+      <w:tblGrid>
+        <w:gridCol w:w="4320"/>
+        <w:gridCol w:w="4320"/>
+      </w:tblGrid>
+      <w:tr>
+        <w:tc>
+          <w:tcPr>
+            <w:tcW w:w="4320" w:type="dxa"/>
+            <w:vAlign w:val="center"/>
+          </w:tcPr>
+          <w:p/>
+          <w:p>
+            <w:pPr>
+              <w:spacing w:after="0" w:line="240" w:lineRule="auto"/>
+              <w:jc w:val="center"/>
+            </w:pPr>
+            <w:r>
+              <w:rPr>
+                <w:rFonts w:ascii="Calibri" w:hAnsi="Calibri"/>
+                <w:b/>
+                <w:sz w:val="36"/>
+              </w:rPr>
+              <w:t>SHEET 1</w:t>
             </w:r>
           </w:p>
         </w:tc>
@@ -302,9 +354,9 @@
               <w:rPr>
                 <w:rFonts w:ascii="Calibri" w:hAnsi="Calibri"/>
                 <w:b/>
-                <w:sz w:val="48"/>
+                <w:sz w:val="32"/>
               </w:rPr>
-              <w:t>16X20X36 R6</w:t>
+              <w:t>kopkpo</w:t>
             </w:r>
           </w:p>
           <w:p>
@@ -315,9 +367,9 @@
             <w:r>
               <w:rPr>
                 <w:rFonts w:ascii="Calibri" w:hAnsi="Calibri"/>
-                <w:sz w:val="36"/>
+                <w:sz w:val="24"/>
               </w:rPr>
-              <w:t>PLENUM RAW END</w:t>
+              <w:t>fyuuj</w:t>
             </w:r>
           </w:p>
           <w:p>
@@ -330,8 +382,8 @@
                 <w:noProof/>
               </w:rPr>
               <w:drawing>
-                <wp:inline distT="0" distB="0" distL="0" distR="0" wp14:anchorId="3E3B1E0B" wp14:editId="7CFC5798">
-                  <wp:extent cx="1600200" cy="842211"/>
+                <wp:inline distT="0" distB="0" distL="0" distR="0" wp14:anchorId="4E27039C" wp14:editId="49C24D2A">
+                  <wp:extent cx="1325880" cy="1245793"/>
                   <wp:effectExtent l="0" t="0" r="0" b="0"/>
                   <wp:docPr id="3" name="Picture 3"/>
                   <wp:cNvGraphicFramePr>
@@ -341,11 +393,11 @@
                     <a:graphicData uri="http://schemas.openxmlformats.org/drawingml/2006/picture">
                       <pic:pic xmlns:pic="http://schemas.openxmlformats.org/drawingml/2006/picture">
                         <pic:nvPicPr>
-                          <pic:cNvPr id="0" name="tmpx9qdhz61.png"/>
+                          <pic:cNvPr id="0" name="tmptlibo_38.png"/>
                           <pic:cNvPicPr/>
                         </pic:nvPicPr>
                         <pic:blipFill>
-                          <a:blip r:embed="rId8"/>
+                          <a:blip r:embed="rId6"/>
                           <a:stretch>
                             <a:fillRect/>
                           </a:stretch>
@@ -353,7 +405,7 @@
                         <pic:spPr>
                           <a:xfrm>
                             <a:off x="0" y="0"/>
-                            <a:ext cx="1600200" cy="842211"/>
+                            <a:ext cx="1325880" cy="1245793"/>
                           </a:xfrm>
                           <a:prstGeom prst="rect">
                             <a:avLst/>
@@ -374,9 +426,8 @@
             <w:r>
               <w:rPr>
                 <w:rFonts w:ascii="Calibri" w:hAnsi="Calibri"/>
-                <w:sz w:val="32"/>
               </w:rPr>
-              <w:t>WO 16429</w:t>
+              <w:t>WO 12563</w:t>
             </w:r>
           </w:p>
           <w:p>
@@ -387,9 +438,8 @@
             <w:r>
               <w:rPr>
                 <w:rFonts w:ascii="Calibri" w:hAnsi="Calibri"/>
-                <w:sz w:val="32"/>
               </w:rPr>
-              <w:t>LOT 08807</w:t>
+              <w:t>LOT 08600</w:t>
             </w:r>
           </w:p>
           <w:p>
@@ -400,9 +450,8 @@
             <w:r>
               <w:rPr>
                 <w:rFonts w:ascii="Calibri" w:hAnsi="Calibri"/>
-                <w:sz w:val="32"/>
               </w:rPr>
-              <w:t>QTY 10</w:t>
+              <w:t>QTY 1</w:t>
             </w:r>
           </w:p>
         </w:tc>
@@ -423,9 +472,9 @@
               <w:rPr>
                 <w:rFonts w:ascii="Calibri" w:hAnsi="Calibri"/>
                 <w:b/>
-                <w:sz w:val="48"/>
+                <w:sz w:val="32"/>
               </w:rPr>
-              <w:t>18X18X36 R6</w:t>
+              <w:t>kopkpo</w:t>
             </w:r>
           </w:p>
           <w:p>
@@ -436,9 +485,9 @@
             <w:r>
               <w:rPr>
                 <w:rFonts w:ascii="Calibri" w:hAnsi="Calibri"/>
-                <w:sz w:val="36"/>
+                <w:sz w:val="24"/>
               </w:rPr>
-              <w:t>PLENUM DUAL END</w:t>
+              <w:t>fyuuj</w:t>
             </w:r>
           </w:p>
           <w:p>
@@ -451,8 +500,8 @@
                 <w:noProof/>
               </w:rPr>
               <w:drawing>
-                <wp:inline distT="0" distB="0" distL="0" distR="0" wp14:anchorId="77B96CFC" wp14:editId="1F96E8AC">
-                  <wp:extent cx="1600200" cy="842211"/>
+                <wp:inline distT="0" distB="0" distL="0" distR="0" wp14:anchorId="3E1727C3" wp14:editId="195D4613">
+                  <wp:extent cx="1325880" cy="1245793"/>
                   <wp:effectExtent l="0" t="0" r="0" b="0"/>
                   <wp:docPr id="4" name="Picture 4"/>
                   <wp:cNvGraphicFramePr>
@@ -462,11 +511,11 @@
                     <a:graphicData uri="http://schemas.openxmlformats.org/drawingml/2006/picture">
                       <pic:pic xmlns:pic="http://schemas.openxmlformats.org/drawingml/2006/picture">
                         <pic:nvPicPr>
-                          <pic:cNvPr id="0" name="tmpb39a75fy.png"/>
+                          <pic:cNvPr id="0" name="tmptlibo_38.png"/>
                           <pic:cNvPicPr/>
                         </pic:nvPicPr>
                         <pic:blipFill>
-                          <a:blip r:embed="rId9"/>
+                          <a:blip r:embed="rId6"/>
                           <a:stretch>
                             <a:fillRect/>
                           </a:stretch>
@@ -474,7 +523,7 @@
                         <pic:spPr>
                           <a:xfrm>
                             <a:off x="0" y="0"/>
-                            <a:ext cx="1600200" cy="842211"/>
+                            <a:ext cx="1325880" cy="1245793"/>
                           </a:xfrm>
                           <a:prstGeom prst="rect">
                             <a:avLst/>
@@ -495,9 +544,8 @@
             <w:r>
               <w:rPr>
                 <w:rFonts w:ascii="Calibri" w:hAnsi="Calibri"/>
-                <w:sz w:val="32"/>
               </w:rPr>
-              <w:t>WO 16430</w:t>
+              <w:t>WO 12563</w:t>
             </w:r>
           </w:p>
           <w:p>
@@ -508,9 +556,8 @@
             <w:r>
               <w:rPr>
                 <w:rFonts w:ascii="Calibri" w:hAnsi="Calibri"/>
-                <w:sz w:val="32"/>
               </w:rPr>
-              <w:t>LOT 08807</w:t>
+              <w:t>LOT 08600</w:t>
             </w:r>
           </w:p>
           <w:p>
@@ -521,9 +568,8 @@
             <w:r>
               <w:rPr>
                 <w:rFonts w:ascii="Calibri" w:hAnsi="Calibri"/>
-                <w:sz w:val="32"/>
               </w:rPr>
-              <w:t>QTY 15</w:t>
+              <w:t>QTY 1</w:t>
             </w:r>
           </w:p>
         </w:tc>
@@ -542,9 +588,9 @@
               <w:rPr>
                 <w:rFonts w:ascii="Calibri" w:hAnsi="Calibri"/>
                 <w:b/>
-                <w:sz w:val="48"/>
+                <w:sz w:val="32"/>
               </w:rPr>
-              <w:t>20X20X36 R6</w:t>
+              <w:t>hiom</w:t>
             </w:r>
           </w:p>
           <w:p>
@@ -555,9 +601,9 @@
             <w:r>
               <w:rPr>
                 <w:rFonts w:ascii="Calibri" w:hAnsi="Calibri"/>
-                <w:sz w:val="36"/>
+                <w:sz w:val="24"/>
               </w:rPr>
-              <w:t>PLENUM RAW END</w:t>
+              <w:t>huio</w:t>
             </w:r>
           </w:p>
           <w:p>
@@ -570,8 +616,8 @@
                 <w:noProof/>
               </w:rPr>
               <w:drawing>
-                <wp:inline distT="0" distB="0" distL="0" distR="0" wp14:anchorId="7B68E253" wp14:editId="01BF942D">
-                  <wp:extent cx="1600200" cy="842211"/>
+                <wp:inline distT="0" distB="0" distL="0" distR="0" wp14:anchorId="2A55FF66" wp14:editId="4033C43F">
+                  <wp:extent cx="1325880" cy="1509132"/>
                   <wp:effectExtent l="0" t="0" r="0" b="0"/>
                   <wp:docPr id="5" name="Picture 5"/>
                   <wp:cNvGraphicFramePr>
@@ -581,11 +627,11 @@
                     <a:graphicData uri="http://schemas.openxmlformats.org/drawingml/2006/picture">
                       <pic:pic xmlns:pic="http://schemas.openxmlformats.org/drawingml/2006/picture">
                         <pic:nvPicPr>
-                          <pic:cNvPr id="0" name="tmp6lzrguzf.png"/>
+                          <pic:cNvPr id="0" name="tmpm1i8senb.png"/>
                           <pic:cNvPicPr/>
                         </pic:nvPicPr>
                         <pic:blipFill>
-                          <a:blip r:embed="rId10"/>
+                          <a:blip r:embed="rId7"/>
                           <a:stretch>
                             <a:fillRect/>
                           </a:stretch>
@@ -593,7 +639,7 @@
                         <pic:spPr>
                           <a:xfrm>
                             <a:off x="0" y="0"/>
-                            <a:ext cx="1600200" cy="842211"/>
+                            <a:ext cx="1325880" cy="1509132"/>
                           </a:xfrm>
                           <a:prstGeom prst="rect">
                             <a:avLst/>
@@ -614,9 +660,8 @@
             <w:r>
               <w:rPr>
                 <w:rFonts w:ascii="Calibri" w:hAnsi="Calibri"/>
-                <w:sz w:val="32"/>
               </w:rPr>
-              <w:t>WO 16431</w:t>
+              <w:t>WO 14563</w:t>
             </w:r>
           </w:p>
           <w:p>
@@ -627,9 +672,8 @@
             <w:r>
               <w:rPr>
                 <w:rFonts w:ascii="Calibri" w:hAnsi="Calibri"/>
-                <w:sz w:val="32"/>
               </w:rPr>
-              <w:t>LOT 08807</w:t>
+              <w:t>LOT 08600</w:t>
             </w:r>
           </w:p>
           <w:p>
@@ -640,11 +684,939 @@
             <w:r>
               <w:rPr>
                 <w:rFonts w:ascii="Calibri" w:hAnsi="Calibri"/>
+              </w:rPr>
+              <w:t>QTY 1</w:t>
+            </w:r>
+          </w:p>
+        </w:tc>
+      </w:tr>
+      <w:tr>
+        <w:tc>
+          <w:tcPr>
+            <w:tcW w:w="4320" w:type="dxa"/>
+            <w:vAlign w:val="center"/>
+          </w:tcPr>
+          <w:p/>
+          <w:p>
+            <w:pPr>
+              <w:spacing w:after="0" w:line="240" w:lineRule="auto"/>
+              <w:jc w:val="center"/>
+            </w:pPr>
+            <w:r>
+              <w:rPr>
+                <w:rFonts w:ascii="Calibri" w:hAnsi="Calibri"/>
+                <w:b/>
+                <w:sz w:val="36"/>
+              </w:rPr>
+              <w:t>SHEET 2</w:t>
+            </w:r>
+          </w:p>
+        </w:tc>
+        <w:tc>
+          <w:tcPr>
+            <w:tcW w:w="4320" w:type="dxa"/>
+            <w:vAlign w:val="center"/>
+          </w:tcPr>
+          <w:p/>
+          <w:p>
+            <w:pPr>
+              <w:spacing w:after="0" w:line="240" w:lineRule="auto"/>
+              <w:jc w:val="center"/>
+            </w:pPr>
+            <w:r>
+              <w:rPr>
+                <w:rFonts w:ascii="Calibri" w:hAnsi="Calibri"/>
+                <w:b/>
                 <w:sz w:val="32"/>
               </w:rPr>
-              <w:t>QTY 8</w:t>
+              <w:t>kopkpo</w:t>
             </w:r>
           </w:p>
+          <w:p>
+            <w:pPr>
+              <w:spacing w:after="0" w:line="240" w:lineRule="auto"/>
+              <w:jc w:val="center"/>
+            </w:pPr>
+            <w:r>
+              <w:rPr>
+                <w:rFonts w:ascii="Calibri" w:hAnsi="Calibri"/>
+                <w:sz w:val="24"/>
+              </w:rPr>
+              <w:t>fyuuj</w:t>
+            </w:r>
+          </w:p>
+          <w:p>
+            <w:pPr>
+              <w:spacing w:after="0"/>
+              <w:jc w:val="center"/>
+            </w:pPr>
+            <w:r>
+              <w:rPr>
+                <w:noProof/>
+              </w:rPr>
+              <w:drawing>
+                <wp:inline distT="0" distB="0" distL="0" distR="0" wp14:anchorId="1CFC76B6" wp14:editId="1C62E515">
+                  <wp:extent cx="1325880" cy="1245793"/>
+                  <wp:effectExtent l="0" t="0" r="0" b="0"/>
+                  <wp:docPr id="6" name="Picture 6"/>
+                  <wp:cNvGraphicFramePr>
+                    <a:graphicFrameLocks xmlns:a="http://schemas.openxmlformats.org/drawingml/2006/main" noChangeAspect="1"/>
+                  </wp:cNvGraphicFramePr>
+                  <a:graphic xmlns:a="http://schemas.openxmlformats.org/drawingml/2006/main">
+                    <a:graphicData uri="http://schemas.openxmlformats.org/drawingml/2006/picture">
+                      <pic:pic xmlns:pic="http://schemas.openxmlformats.org/drawingml/2006/picture">
+                        <pic:nvPicPr>
+                          <pic:cNvPr id="0" name="tmptlibo_38.png"/>
+                          <pic:cNvPicPr/>
+                        </pic:nvPicPr>
+                        <pic:blipFill>
+                          <a:blip r:embed="rId6"/>
+                          <a:stretch>
+                            <a:fillRect/>
+                          </a:stretch>
+                        </pic:blipFill>
+                        <pic:spPr>
+                          <a:xfrm>
+                            <a:off x="0" y="0"/>
+                            <a:ext cx="1325880" cy="1245793"/>
+                          </a:xfrm>
+                          <a:prstGeom prst="rect">
+                            <a:avLst/>
+                          </a:prstGeom>
+                        </pic:spPr>
+                      </pic:pic>
+                    </a:graphicData>
+                  </a:graphic>
+                </wp:inline>
+              </w:drawing>
+            </w:r>
+          </w:p>
+          <w:p>
+            <w:pPr>
+              <w:spacing w:after="0" w:line="240" w:lineRule="auto"/>
+              <w:jc w:val="center"/>
+            </w:pPr>
+            <w:r>
+              <w:rPr>
+                <w:rFonts w:ascii="Calibri" w:hAnsi="Calibri"/>
+              </w:rPr>
+              <w:t>WO 12563</w:t>
+            </w:r>
+          </w:p>
+          <w:p>
+            <w:pPr>
+              <w:spacing w:after="0" w:line="240" w:lineRule="auto"/>
+              <w:jc w:val="center"/>
+            </w:pPr>
+            <w:r>
+              <w:rPr>
+                <w:rFonts w:ascii="Calibri" w:hAnsi="Calibri"/>
+              </w:rPr>
+              <w:t>LOT 08600</w:t>
+            </w:r>
+          </w:p>
+          <w:p>
+            <w:pPr>
+              <w:spacing w:after="0" w:line="240" w:lineRule="auto"/>
+              <w:jc w:val="center"/>
+            </w:pPr>
+            <w:r>
+              <w:rPr>
+                <w:rFonts w:ascii="Calibri" w:hAnsi="Calibri"/>
+              </w:rPr>
+              <w:t>QTY 1</w:t>
+            </w:r>
+          </w:p>
+        </w:tc>
+      </w:tr>
+    </w:tbl>
+    <w:p>
+      <w:r>
+        <w:br w:type="page"/>
+      </w:r>
+    </w:p>
+    <w:tbl>
+      <w:tblPr>
+        <w:tblW w:w="0" w:type="auto"/>
+        <w:tblLook w:val="04A0" w:firstRow="1" w:lastRow="0" w:firstColumn="1" w:lastColumn="0" w:noHBand="0" w:noVBand="1"/>
+      </w:tblPr>
+      <w:tblGrid>
+        <w:gridCol w:w="4320"/>
+        <w:gridCol w:w="4320"/>
+      </w:tblGrid>
+      <w:tr>
+        <w:tc>
+          <w:tcPr>
+            <w:tcW w:w="4320" w:type="dxa"/>
+            <w:vAlign w:val="center"/>
+          </w:tcPr>
+          <w:p/>
+          <w:p>
+            <w:pPr>
+              <w:spacing w:after="0" w:line="240" w:lineRule="auto"/>
+              <w:jc w:val="center"/>
+            </w:pPr>
+            <w:r>
+              <w:rPr>
+                <w:rFonts w:ascii="Calibri" w:hAnsi="Calibri"/>
+                <w:b/>
+                <w:sz w:val="32"/>
+              </w:rPr>
+              <w:t>kopkpo</w:t>
+            </w:r>
+          </w:p>
+          <w:p>
+            <w:pPr>
+              <w:spacing w:after="0" w:line="240" w:lineRule="auto"/>
+              <w:jc w:val="center"/>
+            </w:pPr>
+            <w:r>
+              <w:rPr>
+                <w:rFonts w:ascii="Calibri" w:hAnsi="Calibri"/>
+                <w:sz w:val="24"/>
+              </w:rPr>
+              <w:t>fyuuj</w:t>
+            </w:r>
+          </w:p>
+          <w:p>
+            <w:pPr>
+              <w:spacing w:after="0"/>
+              <w:jc w:val="center"/>
+            </w:pPr>
+            <w:r>
+              <w:rPr>
+                <w:noProof/>
+              </w:rPr>
+              <w:drawing>
+                <wp:inline distT="0" distB="0" distL="0" distR="0" wp14:anchorId="18FB1C9D" wp14:editId="74857F89">
+                  <wp:extent cx="1325880" cy="1245793"/>
+                  <wp:effectExtent l="0" t="0" r="0" b="0"/>
+                  <wp:docPr id="7" name="Picture 7"/>
+                  <wp:cNvGraphicFramePr>
+                    <a:graphicFrameLocks xmlns:a="http://schemas.openxmlformats.org/drawingml/2006/main" noChangeAspect="1"/>
+                  </wp:cNvGraphicFramePr>
+                  <a:graphic xmlns:a="http://schemas.openxmlformats.org/drawingml/2006/main">
+                    <a:graphicData uri="http://schemas.openxmlformats.org/drawingml/2006/picture">
+                      <pic:pic xmlns:pic="http://schemas.openxmlformats.org/drawingml/2006/picture">
+                        <pic:nvPicPr>
+                          <pic:cNvPr id="0" name="tmptlibo_38.png"/>
+                          <pic:cNvPicPr/>
+                        </pic:nvPicPr>
+                        <pic:blipFill>
+                          <a:blip r:embed="rId6"/>
+                          <a:stretch>
+                            <a:fillRect/>
+                          </a:stretch>
+                        </pic:blipFill>
+                        <pic:spPr>
+                          <a:xfrm>
+                            <a:off x="0" y="0"/>
+                            <a:ext cx="1325880" cy="1245793"/>
+                          </a:xfrm>
+                          <a:prstGeom prst="rect">
+                            <a:avLst/>
+                          </a:prstGeom>
+                        </pic:spPr>
+                      </pic:pic>
+                    </a:graphicData>
+                  </a:graphic>
+                </wp:inline>
+              </w:drawing>
+            </w:r>
+          </w:p>
+          <w:p>
+            <w:pPr>
+              <w:spacing w:after="0" w:line="240" w:lineRule="auto"/>
+              <w:jc w:val="center"/>
+            </w:pPr>
+            <w:r>
+              <w:rPr>
+                <w:rFonts w:ascii="Calibri" w:hAnsi="Calibri"/>
+              </w:rPr>
+              <w:t>WO 12563</w:t>
+            </w:r>
+          </w:p>
+          <w:p>
+            <w:pPr>
+              <w:spacing w:after="0" w:line="240" w:lineRule="auto"/>
+              <w:jc w:val="center"/>
+            </w:pPr>
+            <w:r>
+              <w:rPr>
+                <w:rFonts w:ascii="Calibri" w:hAnsi="Calibri"/>
+              </w:rPr>
+              <w:t>LOT 08600</w:t>
+            </w:r>
+          </w:p>
+          <w:p>
+            <w:pPr>
+              <w:spacing w:after="0" w:line="240" w:lineRule="auto"/>
+              <w:jc w:val="center"/>
+            </w:pPr>
+            <w:r>
+              <w:rPr>
+                <w:rFonts w:ascii="Calibri" w:hAnsi="Calibri"/>
+              </w:rPr>
+              <w:t>QTY 1</w:t>
+            </w:r>
+          </w:p>
+        </w:tc>
+        <w:tc>
+          <w:tcPr>
+            <w:tcW w:w="4320" w:type="dxa"/>
+            <w:vAlign w:val="center"/>
+          </w:tcPr>
+          <w:p/>
+          <w:p>
+            <w:pPr>
+              <w:spacing w:after="0" w:line="240" w:lineRule="auto"/>
+              <w:jc w:val="center"/>
+            </w:pPr>
+            <w:r>
+              <w:rPr>
+                <w:rFonts w:ascii="Calibri" w:hAnsi="Calibri"/>
+                <w:b/>
+                <w:sz w:val="32"/>
+              </w:rPr>
+              <w:t>kopkpo</w:t>
+            </w:r>
+          </w:p>
+          <w:p>
+            <w:pPr>
+              <w:spacing w:after="0" w:line="240" w:lineRule="auto"/>
+              <w:jc w:val="center"/>
+            </w:pPr>
+            <w:r>
+              <w:rPr>
+                <w:rFonts w:ascii="Calibri" w:hAnsi="Calibri"/>
+                <w:sz w:val="24"/>
+              </w:rPr>
+              <w:t>fyuuj</w:t>
+            </w:r>
+          </w:p>
+          <w:p>
+            <w:pPr>
+              <w:spacing w:after="0"/>
+              <w:jc w:val="center"/>
+            </w:pPr>
+            <w:r>
+              <w:rPr>
+                <w:noProof/>
+              </w:rPr>
+              <w:drawing>
+                <wp:inline distT="0" distB="0" distL="0" distR="0" wp14:anchorId="407A9611" wp14:editId="39DBE836">
+                  <wp:extent cx="1325880" cy="1245793"/>
+                  <wp:effectExtent l="0" t="0" r="0" b="0"/>
+                  <wp:docPr id="8" name="Picture 8"/>
+                  <wp:cNvGraphicFramePr>
+                    <a:graphicFrameLocks xmlns:a="http://schemas.openxmlformats.org/drawingml/2006/main" noChangeAspect="1"/>
+                  </wp:cNvGraphicFramePr>
+                  <a:graphic xmlns:a="http://schemas.openxmlformats.org/drawingml/2006/main">
+                    <a:graphicData uri="http://schemas.openxmlformats.org/drawingml/2006/picture">
+                      <pic:pic xmlns:pic="http://schemas.openxmlformats.org/drawingml/2006/picture">
+                        <pic:nvPicPr>
+                          <pic:cNvPr id="0" name="tmptlibo_38.png"/>
+                          <pic:cNvPicPr/>
+                        </pic:nvPicPr>
+                        <pic:blipFill>
+                          <a:blip r:embed="rId6"/>
+                          <a:stretch>
+                            <a:fillRect/>
+                          </a:stretch>
+                        </pic:blipFill>
+                        <pic:spPr>
+                          <a:xfrm>
+                            <a:off x="0" y="0"/>
+                            <a:ext cx="1325880" cy="1245793"/>
+                          </a:xfrm>
+                          <a:prstGeom prst="rect">
+                            <a:avLst/>
+                          </a:prstGeom>
+                        </pic:spPr>
+                      </pic:pic>
+                    </a:graphicData>
+                  </a:graphic>
+                </wp:inline>
+              </w:drawing>
+            </w:r>
+          </w:p>
+          <w:p>
+            <w:pPr>
+              <w:spacing w:after="0" w:line="240" w:lineRule="auto"/>
+              <w:jc w:val="center"/>
+            </w:pPr>
+            <w:r>
+              <w:rPr>
+                <w:rFonts w:ascii="Calibri" w:hAnsi="Calibri"/>
+              </w:rPr>
+              <w:t>WO 12563</w:t>
+            </w:r>
+          </w:p>
+          <w:p>
+            <w:pPr>
+              <w:spacing w:after="0" w:line="240" w:lineRule="auto"/>
+              <w:jc w:val="center"/>
+            </w:pPr>
+            <w:r>
+              <w:rPr>
+                <w:rFonts w:ascii="Calibri" w:hAnsi="Calibri"/>
+              </w:rPr>
+              <w:t>LOT 08600</w:t>
+            </w:r>
+          </w:p>
+          <w:p>
+            <w:pPr>
+              <w:spacing w:after="0" w:line="240" w:lineRule="auto"/>
+              <w:jc w:val="center"/>
+            </w:pPr>
+            <w:r>
+              <w:rPr>
+                <w:rFonts w:ascii="Calibri" w:hAnsi="Calibri"/>
+              </w:rPr>
+              <w:t>QTY 1</w:t>
+            </w:r>
+          </w:p>
+        </w:tc>
+      </w:tr>
+      <w:tr>
+        <w:tc>
+          <w:tcPr>
+            <w:tcW w:w="4320" w:type="dxa"/>
+            <w:vAlign w:val="center"/>
+          </w:tcPr>
+          <w:p/>
+          <w:p>
+            <w:pPr>
+              <w:spacing w:after="0" w:line="240" w:lineRule="auto"/>
+              <w:jc w:val="center"/>
+            </w:pPr>
+            <w:r>
+              <w:rPr>
+                <w:rFonts w:ascii="Calibri" w:hAnsi="Calibri"/>
+                <w:b/>
+                <w:sz w:val="32"/>
+              </w:rPr>
+              <w:t>hiom</w:t>
+            </w:r>
+          </w:p>
+          <w:p>
+            <w:pPr>
+              <w:spacing w:after="0" w:line="240" w:lineRule="auto"/>
+              <w:jc w:val="center"/>
+            </w:pPr>
+            <w:r>
+              <w:rPr>
+                <w:rFonts w:ascii="Calibri" w:hAnsi="Calibri"/>
+                <w:sz w:val="24"/>
+              </w:rPr>
+              <w:t>huio</w:t>
+            </w:r>
+          </w:p>
+          <w:p>
+            <w:pPr>
+              <w:spacing w:after="0"/>
+              <w:jc w:val="center"/>
+            </w:pPr>
+            <w:r>
+              <w:rPr>
+                <w:noProof/>
+              </w:rPr>
+              <w:drawing>
+                <wp:inline distT="0" distB="0" distL="0" distR="0" wp14:anchorId="446837E2" wp14:editId="6D34B1E4">
+                  <wp:extent cx="1325880" cy="1509132"/>
+                  <wp:effectExtent l="0" t="0" r="0" b="0"/>
+                  <wp:docPr id="9" name="Picture 9"/>
+                  <wp:cNvGraphicFramePr>
+                    <a:graphicFrameLocks xmlns:a="http://schemas.openxmlformats.org/drawingml/2006/main" noChangeAspect="1"/>
+                  </wp:cNvGraphicFramePr>
+                  <a:graphic xmlns:a="http://schemas.openxmlformats.org/drawingml/2006/main">
+                    <a:graphicData uri="http://schemas.openxmlformats.org/drawingml/2006/picture">
+                      <pic:pic xmlns:pic="http://schemas.openxmlformats.org/drawingml/2006/picture">
+                        <pic:nvPicPr>
+                          <pic:cNvPr id="0" name="tmpm1i8senb.png"/>
+                          <pic:cNvPicPr/>
+                        </pic:nvPicPr>
+                        <pic:blipFill>
+                          <a:blip r:embed="rId7"/>
+                          <a:stretch>
+                            <a:fillRect/>
+                          </a:stretch>
+                        </pic:blipFill>
+                        <pic:spPr>
+                          <a:xfrm>
+                            <a:off x="0" y="0"/>
+                            <a:ext cx="1325880" cy="1509132"/>
+                          </a:xfrm>
+                          <a:prstGeom prst="rect">
+                            <a:avLst/>
+                          </a:prstGeom>
+                        </pic:spPr>
+                      </pic:pic>
+                    </a:graphicData>
+                  </a:graphic>
+                </wp:inline>
+              </w:drawing>
+            </w:r>
+          </w:p>
+          <w:p>
+            <w:pPr>
+              <w:spacing w:after="0" w:line="240" w:lineRule="auto"/>
+              <w:jc w:val="center"/>
+            </w:pPr>
+            <w:r>
+              <w:rPr>
+                <w:rFonts w:ascii="Calibri" w:hAnsi="Calibri"/>
+              </w:rPr>
+              <w:t>WO 14563</w:t>
+            </w:r>
+          </w:p>
+          <w:p>
+            <w:pPr>
+              <w:spacing w:after="0" w:line="240" w:lineRule="auto"/>
+              <w:jc w:val="center"/>
+            </w:pPr>
+            <w:r>
+              <w:rPr>
+                <w:rFonts w:ascii="Calibri" w:hAnsi="Calibri"/>
+              </w:rPr>
+              <w:t>LOT 08600</w:t>
+            </w:r>
+          </w:p>
+          <w:p>
+            <w:pPr>
+              <w:spacing w:after="0" w:line="240" w:lineRule="auto"/>
+              <w:jc w:val="center"/>
+            </w:pPr>
+            <w:r>
+              <w:rPr>
+                <w:rFonts w:ascii="Calibri" w:hAnsi="Calibri"/>
+              </w:rPr>
+              <w:t>QTY 1</w:t>
+            </w:r>
+          </w:p>
+        </w:tc>
+        <w:tc>
+          <w:tcPr>
+            <w:tcW w:w="4320" w:type="dxa"/>
+            <w:vAlign w:val="center"/>
+          </w:tcPr>
+          <w:p/>
+          <w:p>
+            <w:pPr>
+              <w:spacing w:after="0" w:line="240" w:lineRule="auto"/>
+              <w:jc w:val="center"/>
+            </w:pPr>
+            <w:r>
+              <w:rPr>
+                <w:rFonts w:ascii="Calibri" w:hAnsi="Calibri"/>
+                <w:b/>
+                <w:sz w:val="32"/>
+              </w:rPr>
+              <w:t>hiom</w:t>
+            </w:r>
+          </w:p>
+          <w:p>
+            <w:pPr>
+              <w:spacing w:after="0" w:line="240" w:lineRule="auto"/>
+              <w:jc w:val="center"/>
+            </w:pPr>
+            <w:r>
+              <w:rPr>
+                <w:rFonts w:ascii="Calibri" w:hAnsi="Calibri"/>
+                <w:sz w:val="24"/>
+              </w:rPr>
+              <w:t>huio</w:t>
+            </w:r>
+          </w:p>
+          <w:p>
+            <w:pPr>
+              <w:spacing w:after="0"/>
+              <w:jc w:val="center"/>
+            </w:pPr>
+            <w:r>
+              <w:rPr>
+                <w:noProof/>
+              </w:rPr>
+              <w:drawing>
+                <wp:inline distT="0" distB="0" distL="0" distR="0" wp14:anchorId="19995B09" wp14:editId="2B462EA1">
+                  <wp:extent cx="1325880" cy="1509132"/>
+                  <wp:effectExtent l="0" t="0" r="0" b="0"/>
+                  <wp:docPr id="10" name="Picture 10"/>
+                  <wp:cNvGraphicFramePr>
+                    <a:graphicFrameLocks xmlns:a="http://schemas.openxmlformats.org/drawingml/2006/main" noChangeAspect="1"/>
+                  </wp:cNvGraphicFramePr>
+                  <a:graphic xmlns:a="http://schemas.openxmlformats.org/drawingml/2006/main">
+                    <a:graphicData uri="http://schemas.openxmlformats.org/drawingml/2006/picture">
+                      <pic:pic xmlns:pic="http://schemas.openxmlformats.org/drawingml/2006/picture">
+                        <pic:nvPicPr>
+                          <pic:cNvPr id="0" name="tmpm1i8senb.png"/>
+                          <pic:cNvPicPr/>
+                        </pic:nvPicPr>
+                        <pic:blipFill>
+                          <a:blip r:embed="rId7"/>
+                          <a:stretch>
+                            <a:fillRect/>
+                          </a:stretch>
+                        </pic:blipFill>
+                        <pic:spPr>
+                          <a:xfrm>
+                            <a:off x="0" y="0"/>
+                            <a:ext cx="1325880" cy="1509132"/>
+                          </a:xfrm>
+                          <a:prstGeom prst="rect">
+                            <a:avLst/>
+                          </a:prstGeom>
+                        </pic:spPr>
+                      </pic:pic>
+                    </a:graphicData>
+                  </a:graphic>
+                </wp:inline>
+              </w:drawing>
+            </w:r>
+          </w:p>
+          <w:p>
+            <w:pPr>
+              <w:spacing w:after="0" w:line="240" w:lineRule="auto"/>
+              <w:jc w:val="center"/>
+            </w:pPr>
+            <w:r>
+              <w:rPr>
+                <w:rFonts w:ascii="Calibri" w:hAnsi="Calibri"/>
+              </w:rPr>
+              <w:t>WO 14563</w:t>
+            </w:r>
+          </w:p>
+          <w:p>
+            <w:pPr>
+              <w:spacing w:after="0" w:line="240" w:lineRule="auto"/>
+              <w:jc w:val="center"/>
+            </w:pPr>
+            <w:r>
+              <w:rPr>
+                <w:rFonts w:ascii="Calibri" w:hAnsi="Calibri"/>
+              </w:rPr>
+              <w:t>LOT 08600</w:t>
+            </w:r>
+          </w:p>
+          <w:p>
+            <w:pPr>
+              <w:spacing w:after="0" w:line="240" w:lineRule="auto"/>
+              <w:jc w:val="center"/>
+            </w:pPr>
+            <w:r>
+              <w:rPr>
+                <w:rFonts w:ascii="Calibri" w:hAnsi="Calibri"/>
+              </w:rPr>
+              <w:t>QTY 1</w:t>
+            </w:r>
+          </w:p>
+        </w:tc>
+      </w:tr>
+      <w:tr>
+        <w:tc>
+          <w:tcPr>
+            <w:tcW w:w="4320" w:type="dxa"/>
+            <w:vAlign w:val="center"/>
+          </w:tcPr>
+          <w:p/>
+          <w:p>
+            <w:pPr>
+              <w:spacing w:after="0" w:line="240" w:lineRule="auto"/>
+              <w:jc w:val="center"/>
+            </w:pPr>
+            <w:r>
+              <w:rPr>
+                <w:rFonts w:ascii="Calibri" w:hAnsi="Calibri"/>
+                <w:b/>
+                <w:sz w:val="36"/>
+              </w:rPr>
+              <w:t>SHEET 3</w:t>
+            </w:r>
+          </w:p>
+        </w:tc>
+        <w:tc>
+          <w:tcPr>
+            <w:tcW w:w="4320" w:type="dxa"/>
+            <w:vAlign w:val="center"/>
+          </w:tcPr>
+          <w:p/>
+          <w:p>
+            <w:pPr>
+              <w:spacing w:after="0" w:line="240" w:lineRule="auto"/>
+              <w:jc w:val="center"/>
+            </w:pPr>
+            <w:r>
+              <w:rPr>
+                <w:rFonts w:ascii="Calibri" w:hAnsi="Calibri"/>
+                <w:b/>
+                <w:sz w:val="32"/>
+              </w:rPr>
+              <w:t>hiom</w:t>
+            </w:r>
+          </w:p>
+          <w:p>
+            <w:pPr>
+              <w:spacing w:after="0" w:line="240" w:lineRule="auto"/>
+              <w:jc w:val="center"/>
+            </w:pPr>
+            <w:r>
+              <w:rPr>
+                <w:rFonts w:ascii="Calibri" w:hAnsi="Calibri"/>
+                <w:sz w:val="24"/>
+              </w:rPr>
+              <w:t>huio</w:t>
+            </w:r>
+          </w:p>
+          <w:p>
+            <w:pPr>
+              <w:spacing w:after="0"/>
+              <w:jc w:val="center"/>
+            </w:pPr>
+            <w:r>
+              <w:rPr>
+                <w:noProof/>
+              </w:rPr>
+              <w:drawing>
+                <wp:inline distT="0" distB="0" distL="0" distR="0" wp14:anchorId="3E779F78" wp14:editId="0E2D954A">
+                  <wp:extent cx="1325880" cy="1509132"/>
+                  <wp:effectExtent l="0" t="0" r="0" b="0"/>
+                  <wp:docPr id="11" name="Picture 11"/>
+                  <wp:cNvGraphicFramePr>
+                    <a:graphicFrameLocks xmlns:a="http://schemas.openxmlformats.org/drawingml/2006/main" noChangeAspect="1"/>
+                  </wp:cNvGraphicFramePr>
+                  <a:graphic xmlns:a="http://schemas.openxmlformats.org/drawingml/2006/main">
+                    <a:graphicData uri="http://schemas.openxmlformats.org/drawingml/2006/picture">
+                      <pic:pic xmlns:pic="http://schemas.openxmlformats.org/drawingml/2006/picture">
+                        <pic:nvPicPr>
+                          <pic:cNvPr id="0" name="tmpm1i8senb.png"/>
+                          <pic:cNvPicPr/>
+                        </pic:nvPicPr>
+                        <pic:blipFill>
+                          <a:blip r:embed="rId7"/>
+                          <a:stretch>
+                            <a:fillRect/>
+                          </a:stretch>
+                        </pic:blipFill>
+                        <pic:spPr>
+                          <a:xfrm>
+                            <a:off x="0" y="0"/>
+                            <a:ext cx="1325880" cy="1509132"/>
+                          </a:xfrm>
+                          <a:prstGeom prst="rect">
+                            <a:avLst/>
+                          </a:prstGeom>
+                        </pic:spPr>
+                      </pic:pic>
+                    </a:graphicData>
+                  </a:graphic>
+                </wp:inline>
+              </w:drawing>
+            </w:r>
+          </w:p>
+          <w:p>
+            <w:pPr>
+              <w:spacing w:after="0" w:line="240" w:lineRule="auto"/>
+              <w:jc w:val="center"/>
+            </w:pPr>
+            <w:r>
+              <w:rPr>
+                <w:rFonts w:ascii="Calibri" w:hAnsi="Calibri"/>
+              </w:rPr>
+              <w:t>WO 14563</w:t>
+            </w:r>
+          </w:p>
+          <w:p>
+            <w:pPr>
+              <w:spacing w:after="0" w:line="240" w:lineRule="auto"/>
+              <w:jc w:val="center"/>
+            </w:pPr>
+            <w:r>
+              <w:rPr>
+                <w:rFonts w:ascii="Calibri" w:hAnsi="Calibri"/>
+              </w:rPr>
+              <w:t>LOT 08600</w:t>
+            </w:r>
+          </w:p>
+          <w:p>
+            <w:pPr>
+              <w:spacing w:after="0" w:line="240" w:lineRule="auto"/>
+              <w:jc w:val="center"/>
+            </w:pPr>
+            <w:r>
+              <w:rPr>
+                <w:rFonts w:ascii="Calibri" w:hAnsi="Calibri"/>
+              </w:rPr>
+              <w:t>QTY 1</w:t>
+            </w:r>
+          </w:p>
+        </w:tc>
+      </w:tr>
+    </w:tbl>
+    <w:p>
+      <w:r>
+        <w:lastRenderedPageBreak/>
+        <w:br w:type="page"/>
+      </w:r>
+    </w:p>
+    <w:tbl>
+      <w:tblPr>
+        <w:tblW w:w="0" w:type="auto"/>
+        <w:tblLook w:val="04A0" w:firstRow="1" w:lastRow="0" w:firstColumn="1" w:lastColumn="0" w:noHBand="0" w:noVBand="1"/>
+      </w:tblPr>
+      <w:tblGrid>
+        <w:gridCol w:w="4320"/>
+        <w:gridCol w:w="4320"/>
+      </w:tblGrid>
+      <w:tr>
+        <w:tc>
+          <w:tcPr>
+            <w:tcW w:w="4320" w:type="dxa"/>
+            <w:vAlign w:val="center"/>
+          </w:tcPr>
+          <w:p/>
+          <w:p>
+            <w:pPr>
+              <w:spacing w:after="0" w:line="240" w:lineRule="auto"/>
+              <w:jc w:val="center"/>
+            </w:pPr>
+            <w:r>
+              <w:rPr>
+                <w:rFonts w:ascii="Calibri" w:hAnsi="Calibri"/>
+                <w:b/>
+                <w:sz w:val="32"/>
+              </w:rPr>
+              <w:t>hiom</w:t>
+            </w:r>
+          </w:p>
+          <w:p>
+            <w:pPr>
+              <w:spacing w:after="0" w:line="240" w:lineRule="auto"/>
+              <w:jc w:val="center"/>
+            </w:pPr>
+            <w:r>
+              <w:rPr>
+                <w:rFonts w:ascii="Calibri" w:hAnsi="Calibri"/>
+                <w:sz w:val="24"/>
+              </w:rPr>
+              <w:t>huio</w:t>
+            </w:r>
+          </w:p>
+          <w:p>
+            <w:pPr>
+              <w:spacing w:after="0"/>
+              <w:jc w:val="center"/>
+            </w:pPr>
+            <w:r>
+              <w:rPr>
+                <w:noProof/>
+              </w:rPr>
+              <w:drawing>
+                <wp:inline distT="0" distB="0" distL="0" distR="0" wp14:anchorId="05C4F16E" wp14:editId="6F6ECF9E">
+                  <wp:extent cx="1325880" cy="1509132"/>
+                  <wp:effectExtent l="0" t="0" r="0" b="0"/>
+                  <wp:docPr id="12" name="Picture 12"/>
+                  <wp:cNvGraphicFramePr>
+                    <a:graphicFrameLocks xmlns:a="http://schemas.openxmlformats.org/drawingml/2006/main" noChangeAspect="1"/>
+                  </wp:cNvGraphicFramePr>
+                  <a:graphic xmlns:a="http://schemas.openxmlformats.org/drawingml/2006/main">
+                    <a:graphicData uri="http://schemas.openxmlformats.org/drawingml/2006/picture">
+                      <pic:pic xmlns:pic="http://schemas.openxmlformats.org/drawingml/2006/picture">
+                        <pic:nvPicPr>
+                          <pic:cNvPr id="0" name="tmpm1i8senb.png"/>
+                          <pic:cNvPicPr/>
+                        </pic:nvPicPr>
+                        <pic:blipFill>
+                          <a:blip r:embed="rId7"/>
+                          <a:stretch>
+                            <a:fillRect/>
+                          </a:stretch>
+                        </pic:blipFill>
+                        <pic:spPr>
+                          <a:xfrm>
+                            <a:off x="0" y="0"/>
+                            <a:ext cx="1325880" cy="1509132"/>
+                          </a:xfrm>
+                          <a:prstGeom prst="rect">
+                            <a:avLst/>
+                          </a:prstGeom>
+                        </pic:spPr>
+                      </pic:pic>
+                    </a:graphicData>
+                  </a:graphic>
+                </wp:inline>
+              </w:drawing>
+            </w:r>
+          </w:p>
+          <w:p>
+            <w:pPr>
+              <w:spacing w:after="0" w:line="240" w:lineRule="auto"/>
+              <w:jc w:val="center"/>
+            </w:pPr>
+            <w:r>
+              <w:rPr>
+                <w:rFonts w:ascii="Calibri" w:hAnsi="Calibri"/>
+              </w:rPr>
+              <w:t>WO 14563</w:t>
+            </w:r>
+          </w:p>
+          <w:p>
+            <w:pPr>
+              <w:spacing w:after="0" w:line="240" w:lineRule="auto"/>
+              <w:jc w:val="center"/>
+            </w:pPr>
+            <w:r>
+              <w:rPr>
+                <w:rFonts w:ascii="Calibri" w:hAnsi="Calibri"/>
+              </w:rPr>
+              <w:t>LOT 08600</w:t>
+            </w:r>
+          </w:p>
+          <w:p>
+            <w:pPr>
+              <w:spacing w:after="0" w:line="240" w:lineRule="auto"/>
+              <w:jc w:val="center"/>
+            </w:pPr>
+            <w:r>
+              <w:rPr>
+                <w:rFonts w:ascii="Calibri" w:hAnsi="Calibri"/>
+              </w:rPr>
+              <w:t>QTY 1</w:t>
+            </w:r>
+          </w:p>
+        </w:tc>
+        <w:tc>
+          <w:tcPr>
+            <w:tcW w:w="4320" w:type="dxa"/>
+          </w:tcPr>
+          <w:p/>
+        </w:tc>
+      </w:tr>
+      <w:tr>
+        <w:tc>
+          <w:tcPr>
+            <w:tcW w:w="4320" w:type="dxa"/>
+          </w:tcPr>
+          <w:p/>
+        </w:tc>
+        <w:tc>
+          <w:tcPr>
+            <w:tcW w:w="4320" w:type="dxa"/>
+          </w:tcPr>
+          <w:p/>
+        </w:tc>
+      </w:tr>
+      <w:tr>
+        <w:tc>
+          <w:tcPr>
+            <w:tcW w:w="4320" w:type="dxa"/>
+          </w:tcPr>
+          <w:p/>
+        </w:tc>
+        <w:tc>
+          <w:tcPr>
+            <w:tcW w:w="4320" w:type="dxa"/>
+          </w:tcPr>
+          <w:p/>
         </w:tc>
       </w:tr>
     </w:tbl>
@@ -832,31 +1804,31 @@
       </w:rPr>
     </w:lvl>
   </w:abstractNum>
-  <w:num w:numId="1" w16cid:durableId="759134443">
+  <w:num w:numId="1" w16cid:durableId="1106925789">
     <w:abstractNumId w:val="8"/>
   </w:num>
-  <w:num w:numId="2" w16cid:durableId="107091323">
+  <w:num w:numId="2" w16cid:durableId="270823203">
     <w:abstractNumId w:val="6"/>
   </w:num>
-  <w:num w:numId="3" w16cid:durableId="1317613488">
+  <w:num w:numId="3" w16cid:durableId="1485269786">
     <w:abstractNumId w:val="5"/>
   </w:num>
-  <w:num w:numId="4" w16cid:durableId="1724521761">
+  <w:num w:numId="4" w16cid:durableId="1260984758">
     <w:abstractNumId w:val="4"/>
   </w:num>
-  <w:num w:numId="5" w16cid:durableId="1383213860">
+  <w:num w:numId="5" w16cid:durableId="456338342">
     <w:abstractNumId w:val="7"/>
   </w:num>
-  <w:num w:numId="6" w16cid:durableId="1907301566">
+  <w:num w:numId="6" w16cid:durableId="1247376602">
     <w:abstractNumId w:val="3"/>
   </w:num>
-  <w:num w:numId="7" w16cid:durableId="1426145908">
+  <w:num w:numId="7" w16cid:durableId="388771585">
     <w:abstractNumId w:val="2"/>
   </w:num>
-  <w:num w:numId="8" w16cid:durableId="266815571">
+  <w:num w:numId="8" w16cid:durableId="1398283441">
     <w:abstractNumId w:val="1"/>
   </w:num>
-  <w:num w:numId="9" w16cid:durableId="893153046">
+  <w:num w:numId="9" w16cid:durableId="1181968443">
     <w:abstractNumId w:val="0"/>
   </w:num>
 </w:numbering>

</xml_diff>